<commit_message>
Finished Message Architecture file and added pdf version
</commit_message>
<xml_diff>
--- a/deliveries/Message Architecture.docx
+++ b/deliveries/Message Architecture.docx
@@ -5,25 +5,50 @@
     <w:p>
       <w:pPr>
         <w:pStyle w:val="Titolo"/>
+        <w:jc w:val="both"/>
+        <w:rPr>
+          <w:sz w:val="72"/>
+          <w:szCs w:val="72"/>
+        </w:rPr>
       </w:pPr>
       <w:proofErr w:type="spellStart"/>
       <w:r>
+        <w:rPr>
+          <w:sz w:val="72"/>
+          <w:szCs w:val="72"/>
+        </w:rPr>
         <w:t>Eryantis</w:t>
       </w:r>
       <w:proofErr w:type="spellEnd"/>
       <w:r>
+        <w:rPr>
+          <w:sz w:val="72"/>
+          <w:szCs w:val="72"/>
+        </w:rPr>
         <w:t xml:space="preserve"> </w:t>
       </w:r>
       <w:proofErr w:type="spellStart"/>
       <w:r>
+        <w:rPr>
+          <w:sz w:val="72"/>
+          <w:szCs w:val="72"/>
+        </w:rPr>
         <w:t>Protocol</w:t>
       </w:r>
       <w:proofErr w:type="spellEnd"/>
       <w:r>
+        <w:rPr>
+          <w:sz w:val="72"/>
+          <w:szCs w:val="72"/>
+        </w:rPr>
         <w:t xml:space="preserve"> </w:t>
       </w:r>
       <w:proofErr w:type="spellStart"/>
       <w:r>
+        <w:rPr>
+          <w:sz w:val="72"/>
+          <w:szCs w:val="72"/>
+        </w:rPr>
         <w:t>Documentation</w:t>
       </w:r>
       <w:proofErr w:type="spellEnd"/>
@@ -31,6 +56,7 @@
     <w:p>
       <w:pPr>
         <w:pStyle w:val="Sottotitolo"/>
+        <w:jc w:val="both"/>
       </w:pPr>
       <w:r>
         <w:t>Christian Giosia</w:t>
@@ -51,9 +77,16 @@
     <w:p>
       <w:pPr>
         <w:pStyle w:val="Sottotitolo"/>
-      </w:pPr>
-      <w:r>
-        <w:t xml:space="preserve">Gruppo </w:t>
+        <w:jc w:val="both"/>
+      </w:pPr>
+      <w:r>
+        <w:t>Gr</w:t>
+      </w:r>
+      <w:r>
+        <w:t>oup</w:t>
+      </w:r>
+      <w:r>
+        <w:t xml:space="preserve"> </w:t>
       </w:r>
       <w:r>
         <w:t>62</w:t>
@@ -62,12 +95,111 @@
     <w:p>
       <w:pPr>
         <w:pStyle w:val="Titolo1"/>
-        <w:rPr>
-          <w:lang w:val="en-US"/>
-        </w:rPr>
-      </w:pPr>
-      <w:r>
-        <w:rPr>
+        <w:jc w:val="both"/>
+        <w:rPr>
+          <w:sz w:val="48"/>
+          <w:szCs w:val="48"/>
+          <w:lang w:val="en-US"/>
+        </w:rPr>
+      </w:pPr>
+      <w:r>
+        <w:rPr>
+          <w:sz w:val="48"/>
+          <w:szCs w:val="48"/>
+          <w:lang w:val="en-US"/>
+        </w:rPr>
+        <w:t>MVC + Virtual View</w:t>
+      </w:r>
+    </w:p>
+    <w:p>
+      <w:pPr>
+        <w:pStyle w:val="Titolo1"/>
+        <w:jc w:val="both"/>
+        <w:rPr>
+          <w:lang w:val="en-US"/>
+        </w:rPr>
+      </w:pPr>
+    </w:p>
+    <w:p>
+      <w:pPr>
+        <w:pStyle w:val="Titolo1"/>
+        <w:jc w:val="both"/>
+        <w:rPr>
+          <w:lang w:val="en-US"/>
+        </w:rPr>
+      </w:pPr>
+      <w:r>
+        <w:rPr>
+          <w:noProof/>
+          <w:lang w:val="en-US"/>
+        </w:rPr>
+        <w:drawing>
+          <wp:inline distT="0" distB="0" distL="0" distR="0" wp14:anchorId="16BF8C38" wp14:editId="4D19F916">
+            <wp:extent cx="4781550" cy="2387600"/>
+            <wp:effectExtent l="0" t="0" r="0" b="0"/>
+            <wp:docPr id="1" name="Immagine 1"/>
+            <wp:cNvGraphicFramePr>
+              <a:graphicFrameLocks xmlns:a="http://schemas.openxmlformats.org/drawingml/2006/main" noChangeAspect="1"/>
+            </wp:cNvGraphicFramePr>
+            <a:graphic xmlns:a="http://schemas.openxmlformats.org/drawingml/2006/main">
+              <a:graphicData uri="http://schemas.openxmlformats.org/drawingml/2006/picture">
+                <pic:pic xmlns:pic="http://schemas.openxmlformats.org/drawingml/2006/picture">
+                  <pic:nvPicPr>
+                    <pic:cNvPr id="1" name=""/>
+                    <pic:cNvPicPr/>
+                  </pic:nvPicPr>
+                  <pic:blipFill rotWithShape="1">
+                    <a:blip r:embed="rId8"/>
+                    <a:srcRect t="18082"/>
+                    <a:stretch/>
+                  </pic:blipFill>
+                  <pic:spPr bwMode="auto">
+                    <a:xfrm>
+                      <a:off x="0" y="0"/>
+                      <a:ext cx="4781796" cy="2387723"/>
+                    </a:xfrm>
+                    <a:prstGeom prst="rect">
+                      <a:avLst/>
+                    </a:prstGeom>
+                    <a:ln>
+                      <a:noFill/>
+                    </a:ln>
+                    <a:extLst>
+                      <a:ext uri="{53640926-AAD7-44D8-BBD7-CCE9431645EC}">
+                        <a14:shadowObscured xmlns:a14="http://schemas.microsoft.com/office/drawing/2010/main"/>
+                      </a:ext>
+                    </a:extLst>
+                  </pic:spPr>
+                </pic:pic>
+              </a:graphicData>
+            </a:graphic>
+          </wp:inline>
+        </w:drawing>
+      </w:r>
+    </w:p>
+    <w:p>
+      <w:pPr>
+        <w:pStyle w:val="Titolo1"/>
+        <w:jc w:val="both"/>
+        <w:rPr>
+          <w:lang w:val="en-US"/>
+        </w:rPr>
+      </w:pPr>
+    </w:p>
+    <w:p>
+      <w:pPr>
+        <w:pStyle w:val="Titolo1"/>
+        <w:jc w:val="both"/>
+        <w:rPr>
+          <w:sz w:val="48"/>
+          <w:szCs w:val="48"/>
+          <w:lang w:val="en-US"/>
+        </w:rPr>
+      </w:pPr>
+      <w:r>
+        <w:rPr>
+          <w:sz w:val="48"/>
+          <w:szCs w:val="48"/>
           <w:lang w:val="en-US"/>
         </w:rPr>
         <w:t>Messages</w:t>
@@ -76,6 +208,16 @@
     <w:p>
       <w:pPr>
         <w:pStyle w:val="Titolo2"/>
+        <w:jc w:val="both"/>
+        <w:rPr>
+          <w:lang w:val="en-US"/>
+        </w:rPr>
+      </w:pPr>
+    </w:p>
+    <w:p>
+      <w:pPr>
+        <w:pStyle w:val="Titolo2"/>
+        <w:jc w:val="both"/>
         <w:rPr>
           <w:lang w:val="en-US"/>
         </w:rPr>
@@ -91,6 +233,7 @@
     </w:p>
     <w:p>
       <w:pPr>
+        <w:jc w:val="both"/>
         <w:rPr>
           <w:lang w:val="en-US"/>
         </w:rPr>
@@ -105,6 +248,7 @@
     <w:p>
       <w:pPr>
         <w:pStyle w:val="Titolo3"/>
+        <w:jc w:val="both"/>
         <w:rPr>
           <w:lang w:val="en-US"/>
         </w:rPr>
@@ -123,6 +267,7 @@
           <w:ilvl w:val="0"/>
           <w:numId w:val="2"/>
         </w:numPr>
+        <w:jc w:val="both"/>
         <w:rPr>
           <w:lang w:val="en-US"/>
         </w:rPr>
@@ -149,6 +294,7 @@
     <w:p>
       <w:pPr>
         <w:pStyle w:val="Titolo3"/>
+        <w:jc w:val="both"/>
         <w:rPr>
           <w:lang w:val="en-US"/>
         </w:rPr>
@@ -167,6 +313,7 @@
           <w:ilvl w:val="0"/>
           <w:numId w:val="3"/>
         </w:numPr>
+        <w:jc w:val="both"/>
         <w:rPr>
           <w:lang w:val="en-US"/>
         </w:rPr>
@@ -194,6 +341,7 @@
     </w:p>
     <w:p>
       <w:pPr>
+        <w:jc w:val="both"/>
         <w:rPr>
           <w:lang w:val="en-US"/>
         </w:rPr>
@@ -202,6 +350,7 @@
     <w:p>
       <w:pPr>
         <w:pStyle w:val="Titolo2"/>
+        <w:jc w:val="both"/>
         <w:rPr>
           <w:lang w:val="en-US"/>
         </w:rPr>
@@ -211,38 +360,34 @@
         <w:rPr>
           <w:lang w:val="en-US"/>
         </w:rPr>
-        <w:t>LoginRe</w:t>
-      </w:r>
-      <w:r>
-        <w:rPr>
-          <w:lang w:val="en-US"/>
-        </w:rPr>
-        <w:t>ply</w:t>
+        <w:t>LoginReply</w:t>
       </w:r>
       <w:proofErr w:type="spellEnd"/>
     </w:p>
     <w:p>
       <w:pPr>
-        <w:rPr>
-          <w:lang w:val="en-US"/>
-        </w:rPr>
-      </w:pPr>
-      <w:r>
-        <w:rPr>
-          <w:lang w:val="en-US"/>
-        </w:rPr>
-        <w:t xml:space="preserve">Message used </w:t>
-      </w:r>
-      <w:r>
-        <w:rPr>
-          <w:lang w:val="en-US"/>
-        </w:rPr>
-        <w:t>to confirm or discard a login request of a client</w:t>
+        <w:jc w:val="both"/>
+        <w:rPr>
+          <w:lang w:val="en-US"/>
+        </w:rPr>
+      </w:pPr>
+      <w:r>
+        <w:rPr>
+          <w:lang w:val="en-US"/>
+        </w:rPr>
+        <w:t>Message used to confirm or discard a login request of a client</w:t>
+      </w:r>
+      <w:r>
+        <w:rPr>
+          <w:lang w:val="en-US"/>
+        </w:rPr>
+        <w:t>.</w:t>
       </w:r>
     </w:p>
     <w:p>
       <w:pPr>
         <w:pStyle w:val="Titolo3"/>
+        <w:jc w:val="both"/>
         <w:rPr>
           <w:lang w:val="en-US"/>
         </w:rPr>
@@ -261,6 +406,7 @@
           <w:ilvl w:val="0"/>
           <w:numId w:val="2"/>
         </w:numPr>
+        <w:jc w:val="both"/>
         <w:rPr>
           <w:lang w:val="en-US"/>
         </w:rPr>
@@ -270,13 +416,7 @@
         <w:rPr>
           <w:lang w:val="en-US"/>
         </w:rPr>
-        <w:t>Nickname</w:t>
-      </w:r>
-      <w:r>
-        <w:rPr>
-          <w:lang w:val="en-US"/>
-        </w:rPr>
-        <w:t>Accepted</w:t>
+        <w:t>NicknameAccepted</w:t>
       </w:r>
       <w:proofErr w:type="spellEnd"/>
       <w:r>
@@ -313,6 +453,7 @@
           <w:ilvl w:val="0"/>
           <w:numId w:val="2"/>
         </w:numPr>
+        <w:jc w:val="both"/>
         <w:rPr>
           <w:lang w:val="en-US"/>
         </w:rPr>
@@ -348,6 +489,7 @@
     </w:p>
     <w:p>
       <w:pPr>
+        <w:jc w:val="both"/>
         <w:rPr>
           <w:lang w:val="en-US"/>
         </w:rPr>
@@ -356,6 +498,7 @@
     <w:p>
       <w:pPr>
         <w:pStyle w:val="Titolo2"/>
+        <w:jc w:val="both"/>
         <w:rPr>
           <w:lang w:val="en-US"/>
         </w:rPr>
@@ -371,60 +514,49 @@
     </w:p>
     <w:p>
       <w:pPr>
-        <w:rPr>
-          <w:lang w:val="en-US"/>
-        </w:rPr>
-      </w:pPr>
-      <w:r>
-        <w:rPr>
-          <w:lang w:val="en-US"/>
-        </w:rPr>
-        <w:t xml:space="preserve">Message used to </w:t>
-      </w:r>
-      <w:r>
-        <w:rPr>
-          <w:lang w:val="en-US"/>
-        </w:rPr>
-        <w:t>send the cloud chosen by the player</w:t>
-      </w:r>
-      <w:r>
-        <w:rPr>
-          <w:lang w:val="en-US"/>
-        </w:rPr>
-        <w:t xml:space="preserve"> to the </w:t>
-      </w:r>
-      <w:proofErr w:type="gramStart"/>
-      <w:r>
-        <w:rPr>
-          <w:lang w:val="en-US"/>
-        </w:rPr>
-        <w:t>server,</w:t>
-      </w:r>
-      <w:r>
-        <w:rPr>
-          <w:lang w:val="en-US"/>
-        </w:rPr>
-        <w:t xml:space="preserve"> and</w:t>
-      </w:r>
-      <w:proofErr w:type="gramEnd"/>
-      <w:r>
-        <w:rPr>
-          <w:lang w:val="en-US"/>
-        </w:rPr>
-        <w:t xml:space="preserve"> move the students on the cloud to waiting room.</w:t>
+        <w:jc w:val="both"/>
+        <w:rPr>
+          <w:lang w:val="en-US"/>
+        </w:rPr>
+      </w:pPr>
+      <w:r>
+        <w:rPr>
+          <w:lang w:val="en-US"/>
+        </w:rPr>
+        <w:t>Message used to send the cloud chosen by the player</w:t>
+      </w:r>
+      <w:r>
+        <w:rPr>
+          <w:lang w:val="en-US"/>
+        </w:rPr>
+        <w:t xml:space="preserve"> to the server</w:t>
+      </w:r>
+      <w:r>
+        <w:rPr>
+          <w:lang w:val="en-US"/>
+        </w:rPr>
+        <w:t xml:space="preserve"> </w:t>
+      </w:r>
+      <w:r>
+        <w:rPr>
+          <w:lang w:val="en-US"/>
+        </w:rPr>
+        <w:t>and move the students on the cloud to waiting room.</w:t>
       </w:r>
     </w:p>
     <w:p>
       <w:pPr>
         <w:pStyle w:val="Titolo3"/>
-        <w:rPr>
-          <w:lang w:val="en-US"/>
-        </w:rPr>
-      </w:pPr>
-      <w:r>
-        <w:rPr>
-          <w:lang w:val="en-US"/>
-        </w:rPr>
+        <w:jc w:val="both"/>
+        <w:rPr>
+          <w:lang w:val="en-US"/>
+        </w:rPr>
+      </w:pPr>
+      <w:r>
+        <w:rPr>
+          <w:lang w:val="en-US"/>
+        </w:rPr>
+        <w:lastRenderedPageBreak/>
         <w:t>Arguments</w:t>
       </w:r>
     </w:p>
@@ -435,6 +567,7 @@
           <w:ilvl w:val="0"/>
           <w:numId w:val="2"/>
         </w:numPr>
+        <w:jc w:val="both"/>
         <w:rPr>
           <w:lang w:val="en-US"/>
         </w:rPr>
@@ -449,13 +582,7 @@
         <w:rPr>
           <w:lang w:val="en-US"/>
         </w:rPr>
-        <w:t>nickname of the player’s client</w:t>
-      </w:r>
-      <w:r>
-        <w:rPr>
-          <w:lang w:val="en-US"/>
-        </w:rPr>
-        <w:t xml:space="preserve"> who must move the students</w:t>
+        <w:t>nickname of the player’s client who must move the students</w:t>
       </w:r>
     </w:p>
     <w:p>
@@ -465,6 +592,7 @@
           <w:ilvl w:val="0"/>
           <w:numId w:val="2"/>
         </w:numPr>
+        <w:jc w:val="both"/>
         <w:rPr>
           <w:lang w:val="en-US"/>
         </w:rPr>
@@ -481,13 +609,7 @@
         <w:rPr>
           <w:lang w:val="en-US"/>
         </w:rPr>
-        <w:t xml:space="preserve">: </w:t>
-      </w:r>
-      <w:r>
-        <w:rPr>
-          <w:lang w:val="en-US"/>
-        </w:rPr>
-        <w:t>the index of the clouds in the game</w:t>
+        <w:t>: the index of the clouds in the game</w:t>
       </w:r>
     </w:p>
     <w:p>
@@ -497,6 +619,7 @@
           <w:ilvl w:val="0"/>
           <w:numId w:val="2"/>
         </w:numPr>
+        <w:jc w:val="both"/>
         <w:rPr>
           <w:lang w:val="en-US"/>
         </w:rPr>
@@ -518,6 +641,7 @@
     </w:p>
     <w:p>
       <w:pPr>
+        <w:jc w:val="both"/>
         <w:rPr>
           <w:lang w:val="en-US"/>
         </w:rPr>
@@ -526,6 +650,7 @@
     <w:p>
       <w:pPr>
         <w:pStyle w:val="Titolo2"/>
+        <w:jc w:val="both"/>
         <w:rPr>
           <w:lang w:val="en-US"/>
         </w:rPr>
@@ -535,32 +660,34 @@
         <w:rPr>
           <w:lang w:val="en-US"/>
         </w:rPr>
-        <w:t>PlayerNickname</w:t>
-      </w:r>
-      <w:r>
-        <w:rPr>
-          <w:lang w:val="en-US"/>
-        </w:rPr>
-        <w:t>Message</w:t>
+        <w:t>PlayerNicknameMessage</w:t>
       </w:r>
       <w:proofErr w:type="spellEnd"/>
     </w:p>
     <w:p>
       <w:pPr>
-        <w:rPr>
-          <w:lang w:val="en-US"/>
-        </w:rPr>
-      </w:pPr>
-      <w:r>
-        <w:rPr>
-          <w:lang w:val="en-US"/>
-        </w:rPr>
-        <w:t>Message used to send the cloud chosen by the player and move the students on the cloud to waiting room.</w:t>
+        <w:jc w:val="both"/>
+        <w:rPr>
+          <w:lang w:val="en-US"/>
+        </w:rPr>
+      </w:pPr>
+      <w:r>
+        <w:rPr>
+          <w:lang w:val="en-US"/>
+        </w:rPr>
+        <w:t xml:space="preserve">Message used to </w:t>
+      </w:r>
+      <w:r>
+        <w:rPr>
+          <w:lang w:val="en-US"/>
+        </w:rPr>
+        <w:t>register a player in the game by sending some parameters that will identify him.</w:t>
       </w:r>
     </w:p>
     <w:p>
       <w:pPr>
         <w:pStyle w:val="Titolo3"/>
+        <w:jc w:val="both"/>
         <w:rPr>
           <w:lang w:val="en-US"/>
         </w:rPr>
@@ -579,6 +706,7 @@
           <w:ilvl w:val="0"/>
           <w:numId w:val="2"/>
         </w:numPr>
+        <w:jc w:val="both"/>
         <w:rPr>
           <w:lang w:val="en-US"/>
         </w:rPr>
@@ -603,6 +731,7 @@
           <w:ilvl w:val="0"/>
           <w:numId w:val="2"/>
         </w:numPr>
+        <w:jc w:val="both"/>
         <w:rPr>
           <w:lang w:val="en-US"/>
         </w:rPr>
@@ -629,6 +758,7 @@
           <w:ilvl w:val="0"/>
           <w:numId w:val="2"/>
         </w:numPr>
+        <w:jc w:val="both"/>
         <w:rPr>
           <w:lang w:val="en-US"/>
         </w:rPr>
@@ -655,6 +785,7 @@
           <w:ilvl w:val="0"/>
           <w:numId w:val="2"/>
         </w:numPr>
+        <w:jc w:val="both"/>
         <w:rPr>
           <w:lang w:val="en-US"/>
         </w:rPr>
@@ -677,21 +808,16 @@
     <w:p>
       <w:pPr>
         <w:pStyle w:val="Titolo3"/>
-        <w:rPr>
-          <w:lang w:val="en-US"/>
-        </w:rPr>
-      </w:pPr>
-      <w:r>
-        <w:rPr>
-          <w:lang w:val="en-US"/>
-        </w:rPr>
-        <w:t xml:space="preserve">Possible </w:t>
-      </w:r>
-      <w:r>
-        <w:rPr>
-          <w:lang w:val="en-US"/>
-        </w:rPr>
-        <w:t>Responses</w:t>
+        <w:jc w:val="both"/>
+        <w:rPr>
+          <w:lang w:val="en-US"/>
+        </w:rPr>
+      </w:pPr>
+      <w:r>
+        <w:rPr>
+          <w:lang w:val="en-US"/>
+        </w:rPr>
+        <w:t>Possible Responses</w:t>
       </w:r>
     </w:p>
     <w:p>
@@ -701,6 +827,7 @@
           <w:ilvl w:val="0"/>
           <w:numId w:val="3"/>
         </w:numPr>
+        <w:jc w:val="both"/>
         <w:rPr>
           <w:lang w:val="en-US"/>
         </w:rPr>
@@ -727,6 +854,7 @@
           <w:ilvl w:val="0"/>
           <w:numId w:val="3"/>
         </w:numPr>
+        <w:jc w:val="both"/>
         <w:rPr>
           <w:lang w:val="en-US"/>
         </w:rPr>
@@ -753,6 +881,7 @@
           <w:ilvl w:val="0"/>
           <w:numId w:val="3"/>
         </w:numPr>
+        <w:jc w:val="both"/>
         <w:rPr>
           <w:lang w:val="en-US"/>
         </w:rPr>
@@ -779,6 +908,7 @@
           <w:ilvl w:val="0"/>
           <w:numId w:val="3"/>
         </w:numPr>
+        <w:jc w:val="both"/>
         <w:rPr>
           <w:lang w:val="en-US"/>
         </w:rPr>
@@ -795,13 +925,7 @@
         <w:rPr>
           <w:lang w:val="en-US"/>
         </w:rPr>
-        <w:t xml:space="preserve">: </w:t>
-      </w:r>
-      <w:r>
-        <w:rPr>
-          <w:lang w:val="en-US"/>
-        </w:rPr>
-        <w:t>sent if login and tower are correct</w:t>
+        <w:t>: sent if login and tower are correct</w:t>
       </w:r>
     </w:p>
     <w:p>
@@ -811,6 +935,7 @@
           <w:ilvl w:val="0"/>
           <w:numId w:val="3"/>
         </w:numPr>
+        <w:jc w:val="both"/>
         <w:rPr>
           <w:lang w:val="en-US"/>
         </w:rPr>
@@ -827,13 +952,7 @@
         <w:rPr>
           <w:lang w:val="en-US"/>
         </w:rPr>
-        <w:t xml:space="preserve">: </w:t>
-      </w:r>
-      <w:r>
-        <w:rPr>
-          <w:lang w:val="en-US"/>
-        </w:rPr>
-        <w:t>sent if login and tower are correct</w:t>
+        <w:t>: sent if login and tower are correct</w:t>
       </w:r>
     </w:p>
     <w:p>
@@ -843,6 +962,7 @@
           <w:ilvl w:val="0"/>
           <w:numId w:val="3"/>
         </w:numPr>
+        <w:jc w:val="both"/>
         <w:rPr>
           <w:lang w:val="en-US"/>
         </w:rPr>
@@ -852,19 +972,7 @@
         <w:rPr>
           <w:lang w:val="en-US"/>
         </w:rPr>
-        <w:t>Display</w:t>
-      </w:r>
-      <w:r>
-        <w:rPr>
-          <w:lang w:val="en-US"/>
-        </w:rPr>
-        <w:t>Entrance</w:t>
-      </w:r>
-      <w:r>
-        <w:rPr>
-          <w:lang w:val="en-US"/>
-        </w:rPr>
-        <w:t>Message</w:t>
+        <w:t>DisplayEntranceMessage</w:t>
       </w:r>
       <w:proofErr w:type="spellEnd"/>
       <w:r>
@@ -881,6 +989,7 @@
           <w:ilvl w:val="0"/>
           <w:numId w:val="3"/>
         </w:numPr>
+        <w:jc w:val="both"/>
         <w:rPr>
           <w:lang w:val="en-US"/>
         </w:rPr>
@@ -897,13 +1006,7 @@
         <w:rPr>
           <w:lang w:val="en-US"/>
         </w:rPr>
-        <w:t xml:space="preserve">: </w:t>
-      </w:r>
-      <w:r>
-        <w:rPr>
-          <w:lang w:val="en-US"/>
-        </w:rPr>
-        <w:t>sent if login and tower are correct</w:t>
+        <w:t>: sent if login and tower are correct</w:t>
       </w:r>
     </w:p>
     <w:p>
@@ -913,6 +1016,7 @@
           <w:ilvl w:val="0"/>
           <w:numId w:val="3"/>
         </w:numPr>
+        <w:jc w:val="both"/>
         <w:rPr>
           <w:lang w:val="en-US"/>
         </w:rPr>
@@ -929,39 +1033,21 @@
         <w:rPr>
           <w:lang w:val="en-US"/>
         </w:rPr>
-        <w:t xml:space="preserve">: </w:t>
-      </w:r>
-      <w:r>
-        <w:rPr>
-          <w:lang w:val="en-US"/>
-        </w:rPr>
-        <w:t>sent if login and tower are correct</w:t>
-      </w:r>
-    </w:p>
-    <w:p>
-      <w:pPr>
-        <w:pStyle w:val="Paragrafoelenco"/>
-        <w:rPr>
-          <w:lang w:val="en-US"/>
-        </w:rPr>
-      </w:pPr>
-    </w:p>
-    <w:p>
-      <w:pPr>
-        <w:rPr>
-          <w:lang w:val="en-US"/>
-        </w:rPr>
-      </w:pPr>
-    </w:p>
-    <w:p>
-      <w:pPr>
-        <w:rPr>
-          <w:lang w:val="en-US"/>
-        </w:rPr>
-      </w:pPr>
-    </w:p>
-    <w:p>
-      <w:pPr>
+        <w:t>: sent if login and tower are correct</w:t>
+      </w:r>
+    </w:p>
+    <w:p>
+      <w:pPr>
+        <w:pStyle w:val="Paragrafoelenco"/>
+        <w:jc w:val="both"/>
+        <w:rPr>
+          <w:lang w:val="en-US"/>
+        </w:rPr>
+      </w:pPr>
+    </w:p>
+    <w:p>
+      <w:pPr>
+        <w:jc w:val="both"/>
         <w:rPr>
           <w:lang w:val="en-US"/>
         </w:rPr>
@@ -970,6 +1056,7 @@
     <w:p>
       <w:pPr>
         <w:pStyle w:val="Titolo2"/>
+        <w:jc w:val="both"/>
         <w:rPr>
           <w:lang w:val="en-US"/>
         </w:rPr>
@@ -991,6 +1078,7 @@
     </w:p>
     <w:p>
       <w:pPr>
+        <w:jc w:val="both"/>
         <w:rPr>
           <w:lang w:val="en-US"/>
         </w:rPr>
@@ -1007,10 +1095,17 @@
         </w:rPr>
         <w:t>server to the client to notify of the wrong tower choice</w:t>
       </w:r>
+      <w:r>
+        <w:rPr>
+          <w:lang w:val="en-US"/>
+        </w:rPr>
+        <w:t>.</w:t>
+      </w:r>
     </w:p>
     <w:p>
       <w:pPr>
         <w:pStyle w:val="Titolo3"/>
+        <w:jc w:val="both"/>
         <w:rPr>
           <w:lang w:val="en-US"/>
         </w:rPr>
@@ -1029,6 +1124,7 @@
           <w:ilvl w:val="0"/>
           <w:numId w:val="2"/>
         </w:numPr>
+        <w:jc w:val="both"/>
         <w:rPr>
           <w:lang w:val="en-US"/>
         </w:rPr>
@@ -1060,6 +1156,7 @@
     </w:p>
     <w:p>
       <w:pPr>
+        <w:jc w:val="both"/>
         <w:rPr>
           <w:lang w:val="en-US"/>
         </w:rPr>
@@ -1068,6 +1165,7 @@
     <w:p>
       <w:pPr>
         <w:pStyle w:val="Titolo2"/>
+        <w:jc w:val="both"/>
         <w:rPr>
           <w:lang w:val="en-US"/>
         </w:rPr>
@@ -1077,19 +1175,7 @@
         <w:rPr>
           <w:lang w:val="en-US"/>
         </w:rPr>
-        <w:t>Invalid</w:t>
-      </w:r>
-      <w:r>
-        <w:rPr>
-          <w:lang w:val="en-US"/>
-        </w:rPr>
-        <w:t>Nickname</w:t>
-      </w:r>
-      <w:r>
-        <w:rPr>
-          <w:lang w:val="en-US"/>
-        </w:rPr>
-        <w:t>Message</w:t>
+        <w:t>InvalidNicknameMessage</w:t>
       </w:r>
       <w:proofErr w:type="spellEnd"/>
       <w:r>
@@ -1101,26 +1187,28 @@
     </w:p>
     <w:p>
       <w:pPr>
-        <w:rPr>
-          <w:lang w:val="en-US"/>
-        </w:rPr>
-      </w:pPr>
-      <w:r>
-        <w:rPr>
-          <w:lang w:val="en-US"/>
-        </w:rPr>
-        <w:t xml:space="preserve">Message used by the server to the client to notify </w:t>
-      </w:r>
-      <w:r>
-        <w:rPr>
-          <w:lang w:val="en-US"/>
-        </w:rPr>
-        <w:t>the invalid nickname chosen</w:t>
+        <w:jc w:val="both"/>
+        <w:rPr>
+          <w:lang w:val="en-US"/>
+        </w:rPr>
+      </w:pPr>
+      <w:r>
+        <w:rPr>
+          <w:lang w:val="en-US"/>
+        </w:rPr>
+        <w:t>Message used by the server to the client to notify the invalid nickname chosen</w:t>
+      </w:r>
+      <w:r>
+        <w:rPr>
+          <w:lang w:val="en-US"/>
+        </w:rPr>
+        <w:t>.</w:t>
       </w:r>
     </w:p>
     <w:p>
       <w:pPr>
         <w:pStyle w:val="Titolo3"/>
+        <w:jc w:val="both"/>
         <w:rPr>
           <w:lang w:val="en-US"/>
         </w:rPr>
@@ -1139,6 +1227,7 @@
           <w:ilvl w:val="0"/>
           <w:numId w:val="2"/>
         </w:numPr>
+        <w:jc w:val="both"/>
         <w:rPr>
           <w:lang w:val="en-US"/>
         </w:rPr>
@@ -1159,18 +1248,13 @@
         <w:rPr>
           <w:lang w:val="en-US"/>
         </w:rPr>
-        <w:t>nickname of the player’s clien</w:t>
-      </w:r>
-      <w:r>
-        <w:rPr>
-          <w:lang w:val="en-US"/>
-        </w:rPr>
-        <w:t>t</w:t>
-      </w:r>
-    </w:p>
-    <w:p>
-      <w:pPr>
-        <w:pStyle w:val="Paragrafoelenco"/>
+        <w:t>nickname of the player’s client</w:t>
+      </w:r>
+    </w:p>
+    <w:p>
+      <w:pPr>
+        <w:pStyle w:val="Paragrafoelenco"/>
+        <w:jc w:val="both"/>
         <w:rPr>
           <w:lang w:val="en-US"/>
         </w:rPr>
@@ -1179,6 +1263,7 @@
     <w:p>
       <w:pPr>
         <w:pStyle w:val="Titolo2"/>
+        <w:jc w:val="both"/>
         <w:rPr>
           <w:lang w:val="en-US"/>
         </w:rPr>
@@ -1188,13 +1273,7 @@
         <w:rPr>
           <w:lang w:val="en-US"/>
         </w:rPr>
-        <w:t>Tower</w:t>
-      </w:r>
-      <w:r>
-        <w:rPr>
-          <w:lang w:val="en-US"/>
-        </w:rPr>
-        <w:t>Message</w:t>
+        <w:t>TowerMessage</w:t>
       </w:r>
       <w:proofErr w:type="spellEnd"/>
       <w:r>
@@ -1206,26 +1285,28 @@
     </w:p>
     <w:p>
       <w:pPr>
-        <w:rPr>
-          <w:lang w:val="en-US"/>
-        </w:rPr>
-      </w:pPr>
-      <w:r>
-        <w:rPr>
-          <w:lang w:val="en-US"/>
-        </w:rPr>
-        <w:t xml:space="preserve">Message used by the server to the client </w:t>
-      </w:r>
-      <w:r>
-        <w:rPr>
-          <w:lang w:val="en-US"/>
-        </w:rPr>
-        <w:t>to show the number of towers</w:t>
+        <w:jc w:val="both"/>
+        <w:rPr>
+          <w:lang w:val="en-US"/>
+        </w:rPr>
+      </w:pPr>
+      <w:r>
+        <w:rPr>
+          <w:lang w:val="en-US"/>
+        </w:rPr>
+        <w:t>Message used by the server to the client to show the number of towers</w:t>
+      </w:r>
+      <w:r>
+        <w:rPr>
+          <w:lang w:val="en-US"/>
+        </w:rPr>
+        <w:t>.</w:t>
       </w:r>
     </w:p>
     <w:p>
       <w:pPr>
         <w:pStyle w:val="Titolo3"/>
+        <w:jc w:val="both"/>
         <w:rPr>
           <w:lang w:val="en-US"/>
         </w:rPr>
@@ -1244,6 +1325,7 @@
           <w:ilvl w:val="0"/>
           <w:numId w:val="2"/>
         </w:numPr>
+        <w:jc w:val="both"/>
         <w:rPr>
           <w:lang w:val="en-US"/>
         </w:rPr>
@@ -1274,6 +1356,7 @@
           <w:ilvl w:val="0"/>
           <w:numId w:val="2"/>
         </w:numPr>
+        <w:jc w:val="both"/>
         <w:rPr>
           <w:lang w:val="en-US"/>
         </w:rPr>
@@ -1300,6 +1383,7 @@
           <w:ilvl w:val="0"/>
           <w:numId w:val="2"/>
         </w:numPr>
+        <w:jc w:val="both"/>
         <w:rPr>
           <w:lang w:val="en-US"/>
         </w:rPr>
@@ -1322,6 +1406,7 @@
     <w:p>
       <w:pPr>
         <w:pStyle w:val="Paragrafoelenco"/>
+        <w:jc w:val="both"/>
         <w:rPr>
           <w:lang w:val="en-US"/>
         </w:rPr>
@@ -1330,6 +1415,7 @@
     <w:p>
       <w:pPr>
         <w:pStyle w:val="Titolo2"/>
+        <w:jc w:val="both"/>
         <w:rPr>
           <w:lang w:val="en-US"/>
         </w:rPr>
@@ -1339,13 +1425,7 @@
         <w:rPr>
           <w:lang w:val="en-US"/>
         </w:rPr>
-        <w:t>AssignPlayerDeckResponse</w:t>
-      </w:r>
-      <w:r>
-        <w:rPr>
-          <w:lang w:val="en-US"/>
-        </w:rPr>
-        <w:t>Message</w:t>
+        <w:t>AssignPlayerDeckResponseMessage</w:t>
       </w:r>
       <w:proofErr w:type="spellEnd"/>
       <w:r>
@@ -1357,26 +1437,28 @@
     </w:p>
     <w:p>
       <w:pPr>
-        <w:rPr>
-          <w:lang w:val="en-US"/>
-        </w:rPr>
-      </w:pPr>
-      <w:r>
-        <w:rPr>
-          <w:lang w:val="en-US"/>
-        </w:rPr>
-        <w:t xml:space="preserve">Message used by the server to the client to show the </w:t>
-      </w:r>
-      <w:r>
-        <w:rPr>
-          <w:lang w:val="en-US"/>
-        </w:rPr>
-        <w:t>deck of the player</w:t>
+        <w:jc w:val="both"/>
+        <w:rPr>
+          <w:lang w:val="en-US"/>
+        </w:rPr>
+      </w:pPr>
+      <w:r>
+        <w:rPr>
+          <w:lang w:val="en-US"/>
+        </w:rPr>
+        <w:t>Message used by the server to the client to show the deck of the player</w:t>
+      </w:r>
+      <w:r>
+        <w:rPr>
+          <w:lang w:val="en-US"/>
+        </w:rPr>
+        <w:t>.</w:t>
       </w:r>
     </w:p>
     <w:p>
       <w:pPr>
         <w:pStyle w:val="Titolo3"/>
+        <w:jc w:val="both"/>
         <w:rPr>
           <w:lang w:val="en-US"/>
         </w:rPr>
@@ -1395,6 +1477,7 @@
           <w:ilvl w:val="0"/>
           <w:numId w:val="2"/>
         </w:numPr>
+        <w:jc w:val="both"/>
         <w:rPr>
           <w:lang w:val="en-US"/>
         </w:rPr>
@@ -1425,6 +1508,7 @@
           <w:ilvl w:val="0"/>
           <w:numId w:val="2"/>
         </w:numPr>
+        <w:jc w:val="both"/>
         <w:rPr>
           <w:lang w:val="en-US"/>
         </w:rPr>
@@ -1434,6 +1518,7 @@
         <w:rPr>
           <w:lang w:val="en-US"/>
         </w:rPr>
+        <w:lastRenderedPageBreak/>
         <w:t>assistantCardsModel</w:t>
       </w:r>
       <w:proofErr w:type="spellEnd"/>
@@ -1441,17 +1526,12 @@
         <w:rPr>
           <w:lang w:val="en-US"/>
         </w:rPr>
-        <w:t xml:space="preserve">: the </w:t>
-      </w:r>
-      <w:r>
-        <w:rPr>
-          <w:lang w:val="en-US"/>
-        </w:rPr>
-        <w:t>deck of the player</w:t>
-      </w:r>
-    </w:p>
-    <w:p>
-      <w:pPr>
+        <w:t>: the deck of the player</w:t>
+      </w:r>
+    </w:p>
+    <w:p>
+      <w:pPr>
+        <w:jc w:val="both"/>
         <w:rPr>
           <w:lang w:val="en-US"/>
         </w:rPr>
@@ -1460,6 +1540,7 @@
     <w:p>
       <w:pPr>
         <w:pStyle w:val="Titolo2"/>
+        <w:jc w:val="both"/>
         <w:rPr>
           <w:lang w:val="en-US"/>
         </w:rPr>
@@ -1469,13 +1550,7 @@
         <w:rPr>
           <w:lang w:val="en-US"/>
         </w:rPr>
-        <w:t>DisplayHall</w:t>
-      </w:r>
-      <w:r>
-        <w:rPr>
-          <w:lang w:val="en-US"/>
-        </w:rPr>
-        <w:t>Message</w:t>
+        <w:t>DisplayHallMessage</w:t>
       </w:r>
       <w:proofErr w:type="spellEnd"/>
       <w:r>
@@ -1487,32 +1562,28 @@
     </w:p>
     <w:p>
       <w:pPr>
-        <w:rPr>
-          <w:lang w:val="en-US"/>
-        </w:rPr>
-      </w:pPr>
-      <w:r>
-        <w:rPr>
-          <w:lang w:val="en-US"/>
-        </w:rPr>
-        <w:t xml:space="preserve">Message used by the server to the client to show the </w:t>
-      </w:r>
-      <w:r>
-        <w:rPr>
-          <w:lang w:val="en-US"/>
-        </w:rPr>
-        <w:t>hall</w:t>
-      </w:r>
-      <w:r>
-        <w:rPr>
-          <w:lang w:val="en-US"/>
-        </w:rPr>
-        <w:t xml:space="preserve"> of the player</w:t>
+        <w:jc w:val="both"/>
+        <w:rPr>
+          <w:lang w:val="en-US"/>
+        </w:rPr>
+      </w:pPr>
+      <w:r>
+        <w:rPr>
+          <w:lang w:val="en-US"/>
+        </w:rPr>
+        <w:t>Message used by the server to the client to show the hall of the player</w:t>
+      </w:r>
+      <w:r>
+        <w:rPr>
+          <w:lang w:val="en-US"/>
+        </w:rPr>
+        <w:t>.</w:t>
       </w:r>
     </w:p>
     <w:p>
       <w:pPr>
         <w:pStyle w:val="Titolo3"/>
+        <w:jc w:val="both"/>
         <w:rPr>
           <w:lang w:val="en-US"/>
         </w:rPr>
@@ -1531,6 +1602,7 @@
           <w:ilvl w:val="0"/>
           <w:numId w:val="2"/>
         </w:numPr>
+        <w:jc w:val="both"/>
         <w:rPr>
           <w:lang w:val="en-US"/>
         </w:rPr>
@@ -1561,38 +1633,22 @@
           <w:ilvl w:val="0"/>
           <w:numId w:val="2"/>
         </w:numPr>
-        <w:rPr>
-          <w:lang w:val="en-US"/>
-        </w:rPr>
-      </w:pPr>
-      <w:r>
-        <w:rPr>
-          <w:lang w:val="en-US"/>
-        </w:rPr>
-        <w:t>hall</w:t>
-      </w:r>
-      <w:r>
-        <w:rPr>
-          <w:lang w:val="en-US"/>
-        </w:rPr>
-        <w:t xml:space="preserve">: the </w:t>
-      </w:r>
-      <w:r>
-        <w:rPr>
-          <w:lang w:val="en-US"/>
-        </w:rPr>
-        <w:t>hall</w:t>
-      </w:r>
-      <w:r>
-        <w:rPr>
-          <w:lang w:val="en-US"/>
-        </w:rPr>
-        <w:t xml:space="preserve"> of the player</w:t>
-      </w:r>
-    </w:p>
-    <w:p>
-      <w:pPr>
-        <w:pStyle w:val="Paragrafoelenco"/>
+        <w:jc w:val="both"/>
+        <w:rPr>
+          <w:lang w:val="en-US"/>
+        </w:rPr>
+      </w:pPr>
+      <w:r>
+        <w:rPr>
+          <w:lang w:val="en-US"/>
+        </w:rPr>
+        <w:t>hall: the hall of the player</w:t>
+      </w:r>
+    </w:p>
+    <w:p>
+      <w:pPr>
+        <w:pStyle w:val="Paragrafoelenco"/>
+        <w:jc w:val="both"/>
         <w:rPr>
           <w:lang w:val="en-US"/>
         </w:rPr>
@@ -1601,6 +1657,7 @@
     <w:p>
       <w:pPr>
         <w:pStyle w:val="Titolo2"/>
+        <w:jc w:val="both"/>
         <w:rPr>
           <w:lang w:val="en-US"/>
         </w:rPr>
@@ -1610,19 +1667,7 @@
         <w:rPr>
           <w:lang w:val="en-US"/>
         </w:rPr>
-        <w:t>Display</w:t>
-      </w:r>
-      <w:r>
-        <w:rPr>
-          <w:lang w:val="en-US"/>
-        </w:rPr>
-        <w:t>Entrance</w:t>
-      </w:r>
-      <w:r>
-        <w:rPr>
-          <w:lang w:val="en-US"/>
-        </w:rPr>
-        <w:t>Message</w:t>
+        <w:t>DisplayEntranceMessage</w:t>
       </w:r>
       <w:proofErr w:type="spellEnd"/>
       <w:r>
@@ -1634,32 +1679,28 @@
     </w:p>
     <w:p>
       <w:pPr>
-        <w:rPr>
-          <w:lang w:val="en-US"/>
-        </w:rPr>
-      </w:pPr>
-      <w:r>
-        <w:rPr>
-          <w:lang w:val="en-US"/>
-        </w:rPr>
-        <w:t xml:space="preserve">Message used by the server to the client to show the </w:t>
-      </w:r>
-      <w:r>
-        <w:rPr>
-          <w:lang w:val="en-US"/>
-        </w:rPr>
-        <w:t>entrance</w:t>
-      </w:r>
-      <w:r>
-        <w:rPr>
-          <w:lang w:val="en-US"/>
-        </w:rPr>
-        <w:t xml:space="preserve"> of the player</w:t>
+        <w:jc w:val="both"/>
+        <w:rPr>
+          <w:lang w:val="en-US"/>
+        </w:rPr>
+      </w:pPr>
+      <w:r>
+        <w:rPr>
+          <w:lang w:val="en-US"/>
+        </w:rPr>
+        <w:t>Message used by the server to the client to show the entrance of the player</w:t>
+      </w:r>
+      <w:r>
+        <w:rPr>
+          <w:lang w:val="en-US"/>
+        </w:rPr>
+        <w:t>.</w:t>
       </w:r>
     </w:p>
     <w:p>
       <w:pPr>
         <w:pStyle w:val="Titolo3"/>
+        <w:jc w:val="both"/>
         <w:rPr>
           <w:lang w:val="en-US"/>
         </w:rPr>
@@ -1678,6 +1719,7 @@
           <w:ilvl w:val="0"/>
           <w:numId w:val="2"/>
         </w:numPr>
+        <w:jc w:val="both"/>
         <w:rPr>
           <w:lang w:val="en-US"/>
         </w:rPr>
@@ -1708,37 +1750,21 @@
           <w:ilvl w:val="0"/>
           <w:numId w:val="2"/>
         </w:numPr>
-        <w:rPr>
-          <w:lang w:val="en-US"/>
-        </w:rPr>
-      </w:pPr>
-      <w:r>
-        <w:rPr>
-          <w:lang w:val="en-US"/>
-        </w:rPr>
-        <w:t>entrance</w:t>
-      </w:r>
-      <w:r>
-        <w:rPr>
-          <w:lang w:val="en-US"/>
-        </w:rPr>
-        <w:t xml:space="preserve">: the </w:t>
-      </w:r>
-      <w:r>
-        <w:rPr>
-          <w:lang w:val="en-US"/>
-        </w:rPr>
-        <w:t>entrance</w:t>
-      </w:r>
-      <w:r>
-        <w:rPr>
-          <w:lang w:val="en-US"/>
-        </w:rPr>
-        <w:t xml:space="preserve"> of the player</w:t>
-      </w:r>
-    </w:p>
-    <w:p>
-      <w:pPr>
+        <w:jc w:val="both"/>
+        <w:rPr>
+          <w:lang w:val="en-US"/>
+        </w:rPr>
+      </w:pPr>
+      <w:r>
+        <w:rPr>
+          <w:lang w:val="en-US"/>
+        </w:rPr>
+        <w:t>entrance: the entrance of the player</w:t>
+      </w:r>
+    </w:p>
+    <w:p>
+      <w:pPr>
+        <w:jc w:val="both"/>
         <w:rPr>
           <w:lang w:val="en-US"/>
         </w:rPr>
@@ -1747,6 +1773,7 @@
     <w:p>
       <w:pPr>
         <w:pStyle w:val="Titolo2"/>
+        <w:jc w:val="both"/>
         <w:rPr>
           <w:lang w:val="en-US"/>
         </w:rPr>
@@ -1780,6 +1807,7 @@
     </w:p>
     <w:p>
       <w:pPr>
+        <w:jc w:val="both"/>
         <w:rPr>
           <w:lang w:val="en-US"/>
         </w:rPr>
@@ -1796,10 +1824,17 @@
         </w:rPr>
         <w:t>s to show the clouds of the board game</w:t>
       </w:r>
+      <w:r>
+        <w:rPr>
+          <w:lang w:val="en-US"/>
+        </w:rPr>
+        <w:t>.</w:t>
+      </w:r>
     </w:p>
     <w:p>
       <w:pPr>
         <w:pStyle w:val="Titolo3"/>
+        <w:jc w:val="both"/>
         <w:rPr>
           <w:lang w:val="en-US"/>
         </w:rPr>
@@ -1818,6 +1853,7 @@
           <w:ilvl w:val="0"/>
           <w:numId w:val="2"/>
         </w:numPr>
+        <w:jc w:val="both"/>
         <w:rPr>
           <w:lang w:val="en-US"/>
         </w:rPr>
@@ -1848,6 +1884,7 @@
           <w:ilvl w:val="0"/>
           <w:numId w:val="2"/>
         </w:numPr>
+        <w:jc w:val="both"/>
         <w:rPr>
           <w:lang w:val="en-US"/>
         </w:rPr>
@@ -1885,27 +1922,7 @@
     </w:p>
     <w:p>
       <w:pPr>
-        <w:rPr>
-          <w:lang w:val="en-US"/>
-        </w:rPr>
-      </w:pPr>
-    </w:p>
-    <w:p>
-      <w:pPr>
-        <w:rPr>
-          <w:lang w:val="en-US"/>
-        </w:rPr>
-      </w:pPr>
-    </w:p>
-    <w:p>
-      <w:pPr>
-        <w:rPr>
-          <w:lang w:val="en-US"/>
-        </w:rPr>
-      </w:pPr>
-    </w:p>
-    <w:p>
-      <w:pPr>
+        <w:jc w:val="both"/>
         <w:rPr>
           <w:lang w:val="en-US"/>
         </w:rPr>
@@ -1914,6 +1931,7 @@
     <w:p>
       <w:pPr>
         <w:pStyle w:val="Titolo2"/>
+        <w:jc w:val="both"/>
         <w:rPr>
           <w:lang w:val="en-US"/>
         </w:rPr>
@@ -1923,13 +1941,7 @@
         <w:rPr>
           <w:lang w:val="en-US"/>
         </w:rPr>
-        <w:t>PlayAssistant</w:t>
-      </w:r>
-      <w:r>
-        <w:rPr>
-          <w:lang w:val="en-US"/>
-        </w:rPr>
-        <w:t>CardMessage</w:t>
+        <w:t>PlayAssistantCardMessage</w:t>
       </w:r>
       <w:proofErr w:type="spellEnd"/>
       <w:r>
@@ -1941,26 +1953,28 @@
     </w:p>
     <w:p>
       <w:pPr>
-        <w:rPr>
-          <w:lang w:val="en-US"/>
-        </w:rPr>
-      </w:pPr>
-      <w:r>
-        <w:rPr>
-          <w:lang w:val="en-US"/>
-        </w:rPr>
-        <w:t xml:space="preserve">Message used by the </w:t>
-      </w:r>
-      <w:r>
-        <w:rPr>
-          <w:lang w:val="en-US"/>
-        </w:rPr>
-        <w:t>clients to the server when a card is played</w:t>
+        <w:jc w:val="both"/>
+        <w:rPr>
+          <w:lang w:val="en-US"/>
+        </w:rPr>
+      </w:pPr>
+      <w:r>
+        <w:rPr>
+          <w:lang w:val="en-US"/>
+        </w:rPr>
+        <w:t>Message used by the clients to the server when a card is played</w:t>
+      </w:r>
+      <w:r>
+        <w:rPr>
+          <w:lang w:val="en-US"/>
+        </w:rPr>
+        <w:t>.</w:t>
       </w:r>
     </w:p>
     <w:p>
       <w:pPr>
         <w:pStyle w:val="Titolo3"/>
+        <w:jc w:val="both"/>
         <w:rPr>
           <w:lang w:val="en-US"/>
         </w:rPr>
@@ -1979,6 +1993,7 @@
           <w:ilvl w:val="0"/>
           <w:numId w:val="2"/>
         </w:numPr>
+        <w:jc w:val="both"/>
         <w:rPr>
           <w:lang w:val="en-US"/>
         </w:rPr>
@@ -2009,6 +2024,7 @@
           <w:ilvl w:val="0"/>
           <w:numId w:val="2"/>
         </w:numPr>
+        <w:jc w:val="both"/>
         <w:rPr>
           <w:lang w:val="en-US"/>
         </w:rPr>
@@ -2025,18 +2041,13 @@
         <w:rPr>
           <w:lang w:val="en-US"/>
         </w:rPr>
-        <w:t xml:space="preserve">: the </w:t>
-      </w:r>
-      <w:r>
-        <w:rPr>
-          <w:lang w:val="en-US"/>
-        </w:rPr>
-        <w:t>card played</w:t>
+        <w:t>: the card played</w:t>
       </w:r>
     </w:p>
     <w:p>
       <w:pPr>
         <w:pStyle w:val="Titolo3"/>
+        <w:jc w:val="both"/>
         <w:rPr>
           <w:lang w:val="en-US"/>
         </w:rPr>
@@ -2055,6 +2066,7 @@
           <w:ilvl w:val="0"/>
           <w:numId w:val="3"/>
         </w:numPr>
+        <w:jc w:val="both"/>
         <w:rPr>
           <w:lang w:val="en-US"/>
         </w:rPr>
@@ -2094,6 +2106,7 @@
     </w:p>
     <w:p>
       <w:pPr>
+        <w:jc w:val="both"/>
         <w:rPr>
           <w:lang w:val="en-US"/>
         </w:rPr>
@@ -2102,6 +2115,7 @@
     <w:p>
       <w:pPr>
         <w:pStyle w:val="Titolo2"/>
+        <w:jc w:val="both"/>
         <w:rPr>
           <w:lang w:val="en-US"/>
         </w:rPr>
@@ -2111,13 +2125,7 @@
         <w:rPr>
           <w:lang w:val="en-US"/>
         </w:rPr>
-        <w:t>DisplayCemetery</w:t>
-      </w:r>
-      <w:r>
-        <w:rPr>
-          <w:lang w:val="en-US"/>
-        </w:rPr>
-        <w:t>Message</w:t>
+        <w:t>DisplayCemeteryMessage</w:t>
       </w:r>
       <w:proofErr w:type="spellEnd"/>
       <w:r>
@@ -2129,50 +2137,28 @@
     </w:p>
     <w:p>
       <w:pPr>
-        <w:rPr>
-          <w:lang w:val="en-US"/>
-        </w:rPr>
-      </w:pPr>
-      <w:r>
-        <w:rPr>
-          <w:lang w:val="en-US"/>
-        </w:rPr>
-        <w:t xml:space="preserve">Message used by the </w:t>
-      </w:r>
-      <w:r>
-        <w:rPr>
-          <w:lang w:val="en-US"/>
-        </w:rPr>
-        <w:t>server</w:t>
-      </w:r>
-      <w:r>
-        <w:rPr>
-          <w:lang w:val="en-US"/>
-        </w:rPr>
-        <w:t xml:space="preserve"> to the </w:t>
-      </w:r>
-      <w:r>
-        <w:rPr>
-          <w:lang w:val="en-US"/>
-        </w:rPr>
-        <w:t>client</w:t>
-      </w:r>
-      <w:r>
-        <w:rPr>
-          <w:lang w:val="en-US"/>
-        </w:rPr>
-        <w:t xml:space="preserve"> when a card is played</w:t>
-      </w:r>
-      <w:r>
-        <w:rPr>
-          <w:lang w:val="en-US"/>
-        </w:rPr>
-        <w:t>, to show the cemetery</w:t>
+        <w:jc w:val="both"/>
+        <w:rPr>
+          <w:lang w:val="en-US"/>
+        </w:rPr>
+      </w:pPr>
+      <w:r>
+        <w:rPr>
+          <w:lang w:val="en-US"/>
+        </w:rPr>
+        <w:t>Message used by the server to the client when a card is played, to show the cemetery</w:t>
+      </w:r>
+      <w:r>
+        <w:rPr>
+          <w:lang w:val="en-US"/>
+        </w:rPr>
+        <w:t>.</w:t>
       </w:r>
     </w:p>
     <w:p>
       <w:pPr>
         <w:pStyle w:val="Titolo3"/>
+        <w:jc w:val="both"/>
         <w:rPr>
           <w:lang w:val="en-US"/>
         </w:rPr>
@@ -2191,6 +2177,7 @@
           <w:ilvl w:val="0"/>
           <w:numId w:val="2"/>
         </w:numPr>
+        <w:jc w:val="both"/>
         <w:rPr>
           <w:lang w:val="en-US"/>
         </w:rPr>
@@ -2221,56 +2208,21 @@
           <w:ilvl w:val="0"/>
           <w:numId w:val="2"/>
         </w:numPr>
-        <w:rPr>
-          <w:lang w:val="en-US"/>
-        </w:rPr>
-      </w:pPr>
-      <w:r>
-        <w:rPr>
-          <w:lang w:val="en-US"/>
-        </w:rPr>
-        <w:t>cemetery</w:t>
-      </w:r>
-      <w:r>
-        <w:rPr>
-          <w:lang w:val="en-US"/>
-        </w:rPr>
-        <w:t xml:space="preserve">: the </w:t>
-      </w:r>
-      <w:r>
-        <w:rPr>
-          <w:lang w:val="en-US"/>
-        </w:rPr>
-        <w:t xml:space="preserve">list of </w:t>
-      </w:r>
-      <w:r>
-        <w:rPr>
-          <w:lang w:val="en-US"/>
-        </w:rPr>
-        <w:t>card</w:t>
-      </w:r>
-      <w:r>
-        <w:rPr>
-          <w:lang w:val="en-US"/>
-        </w:rPr>
-        <w:t>s</w:t>
-      </w:r>
-      <w:r>
-        <w:rPr>
-          <w:lang w:val="en-US"/>
-        </w:rPr>
-        <w:t xml:space="preserve"> played</w:t>
-      </w:r>
-    </w:p>
-    <w:p>
-      <w:pPr>
-        <w:rPr>
-          <w:lang w:val="en-US"/>
-        </w:rPr>
-      </w:pPr>
-    </w:p>
-    <w:p>
-      <w:pPr>
+        <w:jc w:val="both"/>
+        <w:rPr>
+          <w:lang w:val="en-US"/>
+        </w:rPr>
+      </w:pPr>
+      <w:r>
+        <w:rPr>
+          <w:lang w:val="en-US"/>
+        </w:rPr>
+        <w:t>cemetery: the list of cards played</w:t>
+      </w:r>
+    </w:p>
+    <w:p>
+      <w:pPr>
+        <w:jc w:val="both"/>
         <w:rPr>
           <w:lang w:val="en-US"/>
         </w:rPr>
@@ -2279,6 +2231,7 @@
     <w:p>
       <w:pPr>
         <w:pStyle w:val="Titolo2"/>
+        <w:jc w:val="both"/>
         <w:rPr>
           <w:lang w:val="en-US"/>
         </w:rPr>
@@ -2288,13 +2241,7 @@
         <w:rPr>
           <w:lang w:val="en-US"/>
         </w:rPr>
-        <w:t>StudentToIsland</w:t>
-      </w:r>
-      <w:r>
-        <w:rPr>
-          <w:lang w:val="en-US"/>
-        </w:rPr>
-        <w:t>Message</w:t>
+        <w:t>StudentToIslandMessage</w:t>
       </w:r>
       <w:proofErr w:type="spellEnd"/>
       <w:r>
@@ -2306,6 +2253,7 @@
     </w:p>
     <w:p>
       <w:pPr>
+        <w:jc w:val="both"/>
         <w:rPr>
           <w:lang w:val="en-US"/>
         </w:rPr>
@@ -2322,10 +2270,17 @@
         </w:rPr>
         <w:t>students are moved to island from the entrance</w:t>
       </w:r>
+      <w:r>
+        <w:rPr>
+          <w:lang w:val="en-US"/>
+        </w:rPr>
+        <w:t>.</w:t>
+      </w:r>
     </w:p>
     <w:p>
       <w:pPr>
         <w:pStyle w:val="Titolo3"/>
+        <w:jc w:val="both"/>
         <w:rPr>
           <w:lang w:val="en-US"/>
         </w:rPr>
@@ -2344,6 +2299,7 @@
           <w:ilvl w:val="0"/>
           <w:numId w:val="2"/>
         </w:numPr>
+        <w:jc w:val="both"/>
         <w:rPr>
           <w:lang w:val="en-US"/>
         </w:rPr>
@@ -2374,27 +2330,16 @@
           <w:ilvl w:val="0"/>
           <w:numId w:val="2"/>
         </w:numPr>
-        <w:rPr>
-          <w:lang w:val="en-US"/>
-        </w:rPr>
-      </w:pPr>
-      <w:r>
-        <w:rPr>
-          <w:lang w:val="en-US"/>
-        </w:rPr>
-        <w:t>students</w:t>
-      </w:r>
-      <w:r>
-        <w:rPr>
-          <w:lang w:val="en-US"/>
-        </w:rPr>
-        <w:t xml:space="preserve">: the </w:t>
-      </w:r>
-      <w:r>
-        <w:rPr>
-          <w:lang w:val="en-US"/>
-        </w:rPr>
-        <w:t>students to be moved from entrance to an island</w:t>
+        <w:jc w:val="both"/>
+        <w:rPr>
+          <w:lang w:val="en-US"/>
+        </w:rPr>
+      </w:pPr>
+      <w:r>
+        <w:rPr>
+          <w:lang w:val="en-US"/>
+        </w:rPr>
+        <w:t>students: the students to be moved from entrance to an island</w:t>
       </w:r>
     </w:p>
     <w:p>
@@ -2404,6 +2349,7 @@
           <w:ilvl w:val="0"/>
           <w:numId w:val="2"/>
         </w:numPr>
+        <w:jc w:val="both"/>
         <w:rPr>
           <w:lang w:val="en-US"/>
         </w:rPr>
@@ -2426,6 +2372,7 @@
     <w:p>
       <w:pPr>
         <w:pStyle w:val="Titolo3"/>
+        <w:jc w:val="both"/>
         <w:rPr>
           <w:lang w:val="en-US"/>
         </w:rPr>
@@ -2444,6 +2391,7 @@
           <w:ilvl w:val="0"/>
           <w:numId w:val="3"/>
         </w:numPr>
+        <w:jc w:val="both"/>
         <w:rPr>
           <w:lang w:val="en-US"/>
         </w:rPr>
@@ -2453,6 +2401,49 @@
         <w:rPr>
           <w:lang w:val="en-US"/>
         </w:rPr>
+        <w:t>DisplayIslandMessage</w:t>
+      </w:r>
+      <w:proofErr w:type="spellEnd"/>
+      <w:r>
+        <w:rPr>
+          <w:lang w:val="en-US"/>
+        </w:rPr>
+        <w:t>:</w:t>
+      </w:r>
+      <w:r>
+        <w:rPr>
+          <w:lang w:val="en-US"/>
+        </w:rPr>
+        <w:t xml:space="preserve"> always</w:t>
+      </w:r>
+      <w:r>
+        <w:rPr>
+          <w:lang w:val="en-US"/>
+        </w:rPr>
+        <w:t xml:space="preserve"> sent </w:t>
+      </w:r>
+    </w:p>
+    <w:p>
+      <w:pPr>
+        <w:jc w:val="both"/>
+        <w:rPr>
+          <w:lang w:val="en-US"/>
+        </w:rPr>
+      </w:pPr>
+    </w:p>
+    <w:p>
+      <w:pPr>
+        <w:pStyle w:val="Titolo2"/>
+        <w:jc w:val="both"/>
+        <w:rPr>
+          <w:lang w:val="en-US"/>
+        </w:rPr>
+      </w:pPr>
+      <w:proofErr w:type="spellStart"/>
+      <w:r>
+        <w:rPr>
+          <w:lang w:val="en-US"/>
+        </w:rPr>
         <w:t>Display</w:t>
       </w:r>
       <w:r>
@@ -2472,70 +2463,12 @@
         <w:rPr>
           <w:lang w:val="en-US"/>
         </w:rPr>
-        <w:t>:</w:t>
-      </w:r>
-      <w:r>
-        <w:rPr>
-          <w:lang w:val="en-US"/>
-        </w:rPr>
-        <w:t xml:space="preserve"> always</w:t>
-      </w:r>
-      <w:r>
-        <w:rPr>
-          <w:lang w:val="en-US"/>
-        </w:rPr>
         <w:t xml:space="preserve"> </w:t>
       </w:r>
-      <w:r>
-        <w:rPr>
-          <w:lang w:val="en-US"/>
-        </w:rPr>
-        <w:t xml:space="preserve">sent </w:t>
-      </w:r>
-    </w:p>
-    <w:p>
-      <w:pPr>
-        <w:rPr>
-          <w:lang w:val="en-US"/>
-        </w:rPr>
-      </w:pPr>
-    </w:p>
-    <w:p>
-      <w:pPr>
-        <w:pStyle w:val="Titolo2"/>
-        <w:rPr>
-          <w:lang w:val="en-US"/>
-        </w:rPr>
-      </w:pPr>
-      <w:proofErr w:type="spellStart"/>
-      <w:r>
-        <w:rPr>
-          <w:lang w:val="en-US"/>
-        </w:rPr>
-        <w:t>Display</w:t>
-      </w:r>
-      <w:r>
-        <w:rPr>
-          <w:lang w:val="en-US"/>
-        </w:rPr>
-        <w:t>Island</w:t>
-      </w:r>
-      <w:r>
-        <w:rPr>
-          <w:lang w:val="en-US"/>
-        </w:rPr>
-        <w:t>Message</w:t>
-      </w:r>
-      <w:proofErr w:type="spellEnd"/>
-      <w:r>
-        <w:rPr>
-          <w:lang w:val="en-US"/>
-        </w:rPr>
-        <w:t xml:space="preserve"> </w:t>
-      </w:r>
-    </w:p>
-    <w:p>
-      <w:pPr>
+    </w:p>
+    <w:p>
+      <w:pPr>
+        <w:jc w:val="both"/>
         <w:rPr>
           <w:lang w:val="en-US"/>
         </w:rPr>
@@ -2552,26 +2485,26 @@
         </w:rPr>
         <w:t xml:space="preserve">player move to island some </w:t>
       </w:r>
-      <w:proofErr w:type="spellStart"/>
-      <w:r>
-        <w:rPr>
-          <w:lang w:val="en-US"/>
-        </w:rPr>
-        <w:t>studends</w:t>
-      </w:r>
-      <w:proofErr w:type="spellEnd"/>
+      <w:r>
+        <w:rPr>
+          <w:lang w:val="en-US"/>
+        </w:rPr>
+        <w:t>students.</w:t>
+      </w:r>
     </w:p>
     <w:p>
       <w:pPr>
         <w:pStyle w:val="Titolo3"/>
-        <w:rPr>
-          <w:lang w:val="en-US"/>
-        </w:rPr>
-      </w:pPr>
-      <w:r>
-        <w:rPr>
-          <w:lang w:val="en-US"/>
-        </w:rPr>
+        <w:jc w:val="both"/>
+        <w:rPr>
+          <w:lang w:val="en-US"/>
+        </w:rPr>
+      </w:pPr>
+      <w:r>
+        <w:rPr>
+          <w:lang w:val="en-US"/>
+        </w:rPr>
+        <w:lastRenderedPageBreak/>
         <w:t>Arguments</w:t>
       </w:r>
     </w:p>
@@ -2582,6 +2515,7 @@
           <w:ilvl w:val="0"/>
           <w:numId w:val="2"/>
         </w:numPr>
+        <w:jc w:val="both"/>
         <w:rPr>
           <w:lang w:val="en-US"/>
         </w:rPr>
@@ -2612,6 +2546,7 @@
           <w:ilvl w:val="0"/>
           <w:numId w:val="2"/>
         </w:numPr>
+        <w:jc w:val="both"/>
         <w:rPr>
           <w:lang w:val="en-US"/>
         </w:rPr>
@@ -2644,6 +2579,7 @@
           <w:ilvl w:val="0"/>
           <w:numId w:val="2"/>
         </w:numPr>
+        <w:jc w:val="both"/>
         <w:rPr>
           <w:lang w:val="en-US"/>
         </w:rPr>
@@ -2665,13 +2601,7 @@
     </w:p>
     <w:p>
       <w:pPr>
-        <w:rPr>
-          <w:lang w:val="en-US"/>
-        </w:rPr>
-      </w:pPr>
-    </w:p>
-    <w:p>
-      <w:pPr>
+        <w:jc w:val="both"/>
         <w:rPr>
           <w:lang w:val="en-US"/>
         </w:rPr>
@@ -2680,6 +2610,7 @@
     <w:p>
       <w:pPr>
         <w:pStyle w:val="Titolo2"/>
+        <w:jc w:val="both"/>
         <w:rPr>
           <w:lang w:val="en-US"/>
         </w:rPr>
@@ -2689,19 +2620,7 @@
         <w:rPr>
           <w:lang w:val="en-US"/>
         </w:rPr>
-        <w:t>StudentTo</w:t>
-      </w:r>
-      <w:r>
-        <w:rPr>
-          <w:lang w:val="en-US"/>
-        </w:rPr>
-        <w:t>Hall</w:t>
-      </w:r>
-      <w:r>
-        <w:rPr>
-          <w:lang w:val="en-US"/>
-        </w:rPr>
-        <w:t>Message</w:t>
+        <w:t>StudentToHallMessage</w:t>
       </w:r>
       <w:proofErr w:type="spellEnd"/>
       <w:r>
@@ -2713,32 +2632,28 @@
     </w:p>
     <w:p>
       <w:pPr>
-        <w:rPr>
-          <w:lang w:val="en-US"/>
-        </w:rPr>
-      </w:pPr>
-      <w:r>
-        <w:rPr>
-          <w:lang w:val="en-US"/>
-        </w:rPr>
-        <w:t xml:space="preserve">Message used by the clients to the server when students are moved to </w:t>
-      </w:r>
-      <w:r>
-        <w:rPr>
-          <w:lang w:val="en-US"/>
-        </w:rPr>
-        <w:t>hall</w:t>
-      </w:r>
-      <w:r>
-        <w:rPr>
-          <w:lang w:val="en-US"/>
-        </w:rPr>
-        <w:t xml:space="preserve"> from the entrance</w:t>
+        <w:jc w:val="both"/>
+        <w:rPr>
+          <w:lang w:val="en-US"/>
+        </w:rPr>
+      </w:pPr>
+      <w:r>
+        <w:rPr>
+          <w:lang w:val="en-US"/>
+        </w:rPr>
+        <w:t>Message used by the clients to the server when students are moved to hall from the entrance</w:t>
+      </w:r>
+      <w:r>
+        <w:rPr>
+          <w:lang w:val="en-US"/>
+        </w:rPr>
+        <w:t>.</w:t>
       </w:r>
     </w:p>
     <w:p>
       <w:pPr>
         <w:pStyle w:val="Titolo3"/>
+        <w:jc w:val="both"/>
         <w:rPr>
           <w:lang w:val="en-US"/>
         </w:rPr>
@@ -2757,6 +2672,7 @@
           <w:ilvl w:val="0"/>
           <w:numId w:val="2"/>
         </w:numPr>
+        <w:jc w:val="both"/>
         <w:rPr>
           <w:lang w:val="en-US"/>
         </w:rPr>
@@ -2787,26 +2703,22 @@
           <w:ilvl w:val="0"/>
           <w:numId w:val="2"/>
         </w:numPr>
-        <w:rPr>
-          <w:lang w:val="en-US"/>
-        </w:rPr>
-      </w:pPr>
-      <w:r>
-        <w:rPr>
-          <w:lang w:val="en-US"/>
-        </w:rPr>
-        <w:t xml:space="preserve">students: the students to be moved from entrance to </w:t>
-      </w:r>
-      <w:r>
-        <w:rPr>
-          <w:lang w:val="en-US"/>
-        </w:rPr>
-        <w:t>hall</w:t>
+        <w:jc w:val="both"/>
+        <w:rPr>
+          <w:lang w:val="en-US"/>
+        </w:rPr>
+      </w:pPr>
+      <w:r>
+        <w:rPr>
+          <w:lang w:val="en-US"/>
+        </w:rPr>
+        <w:t>students: the students to be moved from entrance to hall</w:t>
       </w:r>
     </w:p>
     <w:p>
       <w:pPr>
         <w:pStyle w:val="Titolo3"/>
+        <w:jc w:val="both"/>
         <w:rPr>
           <w:lang w:val="en-US"/>
         </w:rPr>
@@ -2825,6 +2737,7 @@
           <w:ilvl w:val="0"/>
           <w:numId w:val="3"/>
         </w:numPr>
+        <w:jc w:val="both"/>
         <w:rPr>
           <w:lang w:val="en-US"/>
         </w:rPr>
@@ -2834,19 +2747,7 @@
         <w:rPr>
           <w:lang w:val="en-US"/>
         </w:rPr>
-        <w:t>Display</w:t>
-      </w:r>
-      <w:r>
-        <w:rPr>
-          <w:lang w:val="en-US"/>
-        </w:rPr>
-        <w:t>Hall</w:t>
-      </w:r>
-      <w:r>
-        <w:rPr>
-          <w:lang w:val="en-US"/>
-        </w:rPr>
-        <w:t>Message</w:t>
+        <w:t>DisplayHallMessage</w:t>
       </w:r>
       <w:proofErr w:type="spellEnd"/>
       <w:r>
@@ -2863,6 +2764,7 @@
           <w:ilvl w:val="0"/>
           <w:numId w:val="3"/>
         </w:numPr>
+        <w:jc w:val="both"/>
         <w:rPr>
           <w:lang w:val="en-US"/>
         </w:rPr>
@@ -2884,6 +2786,7 @@
     </w:p>
     <w:p>
       <w:pPr>
+        <w:jc w:val="both"/>
         <w:rPr>
           <w:lang w:val="en-US"/>
         </w:rPr>
@@ -2892,14 +2795,7 @@
     <w:p>
       <w:pPr>
         <w:pStyle w:val="Titolo2"/>
-        <w:rPr>
-          <w:lang w:val="en-US"/>
-        </w:rPr>
-      </w:pPr>
-    </w:p>
-    <w:p>
-      <w:pPr>
-        <w:pStyle w:val="Titolo2"/>
+        <w:jc w:val="both"/>
         <w:rPr>
           <w:lang w:val="en-US"/>
         </w:rPr>
@@ -2909,13 +2805,7 @@
         <w:rPr>
           <w:lang w:val="en-US"/>
         </w:rPr>
-        <w:t>InvalidNumberStudentsMoved</w:t>
-      </w:r>
-      <w:r>
-        <w:rPr>
-          <w:lang w:val="en-US"/>
-        </w:rPr>
-        <w:t>Message</w:t>
+        <w:t>InvalidNumberStudentsMovedMessage</w:t>
       </w:r>
       <w:proofErr w:type="spellEnd"/>
       <w:r>
@@ -2927,44 +2817,28 @@
     </w:p>
     <w:p>
       <w:pPr>
-        <w:rPr>
-          <w:lang w:val="en-US"/>
-        </w:rPr>
-      </w:pPr>
-      <w:r>
-        <w:rPr>
-          <w:lang w:val="en-US"/>
-        </w:rPr>
-        <w:t>Error m</w:t>
-      </w:r>
-      <w:r>
-        <w:rPr>
-          <w:lang w:val="en-US"/>
-        </w:rPr>
-        <w:t>essage used by the server</w:t>
-      </w:r>
-      <w:r>
-        <w:rPr>
-          <w:lang w:val="en-US"/>
-        </w:rPr>
-        <w:t xml:space="preserve"> to the client</w:t>
-      </w:r>
-      <w:r>
-        <w:rPr>
-          <w:lang w:val="en-US"/>
-        </w:rPr>
-        <w:t xml:space="preserve"> when </w:t>
-      </w:r>
-      <w:r>
-        <w:rPr>
-          <w:lang w:val="en-US"/>
-        </w:rPr>
-        <w:t>the player didn’t move in total three students</w:t>
+        <w:jc w:val="both"/>
+        <w:rPr>
+          <w:lang w:val="en-US"/>
+        </w:rPr>
+      </w:pPr>
+      <w:r>
+        <w:rPr>
+          <w:lang w:val="en-US"/>
+        </w:rPr>
+        <w:t>Error message used by the server to the client when the player didn’t move in total three students</w:t>
+      </w:r>
+      <w:r>
+        <w:rPr>
+          <w:lang w:val="en-US"/>
+        </w:rPr>
+        <w:t>.</w:t>
       </w:r>
     </w:p>
     <w:p>
       <w:pPr>
         <w:pStyle w:val="Titolo3"/>
+        <w:jc w:val="both"/>
         <w:rPr>
           <w:lang w:val="en-US"/>
         </w:rPr>
@@ -2983,6 +2857,7 @@
           <w:ilvl w:val="0"/>
           <w:numId w:val="2"/>
         </w:numPr>
+        <w:jc w:val="both"/>
         <w:rPr>
           <w:lang w:val="en-US"/>
         </w:rPr>
@@ -3008,6 +2883,7 @@
     </w:p>
     <w:p>
       <w:pPr>
+        <w:jc w:val="both"/>
         <w:rPr>
           <w:lang w:val="en-US"/>
         </w:rPr>
@@ -3016,6 +2892,7 @@
     <w:p>
       <w:pPr>
         <w:pStyle w:val="Titolo2"/>
+        <w:jc w:val="both"/>
         <w:rPr>
           <w:lang w:val="en-US"/>
         </w:rPr>
@@ -3037,6 +2914,7 @@
     </w:p>
     <w:p>
       <w:pPr>
+        <w:jc w:val="both"/>
         <w:rPr>
           <w:lang w:val="en-US"/>
         </w:rPr>
@@ -3053,10 +2931,17 @@
         </w:rPr>
         <w:t>ts</w:t>
       </w:r>
+      <w:r>
+        <w:rPr>
+          <w:lang w:val="en-US"/>
+        </w:rPr>
+        <w:t>.</w:t>
+      </w:r>
     </w:p>
     <w:p>
       <w:pPr>
         <w:pStyle w:val="Titolo3"/>
+        <w:jc w:val="both"/>
         <w:rPr>
           <w:lang w:val="en-US"/>
         </w:rPr>
@@ -3075,6 +2960,7 @@
           <w:ilvl w:val="0"/>
           <w:numId w:val="2"/>
         </w:numPr>
+        <w:jc w:val="both"/>
         <w:rPr>
           <w:lang w:val="en-US"/>
         </w:rPr>
@@ -3105,6 +2991,7 @@
           <w:ilvl w:val="0"/>
           <w:numId w:val="2"/>
         </w:numPr>
+        <w:jc w:val="both"/>
         <w:rPr>
           <w:lang w:val="en-US"/>
         </w:rPr>
@@ -3131,6 +3018,7 @@
           <w:ilvl w:val="0"/>
           <w:numId w:val="2"/>
         </w:numPr>
+        <w:jc w:val="both"/>
         <w:rPr>
           <w:lang w:val="en-US"/>
         </w:rPr>
@@ -3147,30 +3035,20 @@
         <w:rPr>
           <w:lang w:val="en-US"/>
         </w:rPr>
-        <w:t xml:space="preserve">: the index of the island </w:t>
-      </w:r>
-      <w:r>
-        <w:rPr>
-          <w:lang w:val="en-US"/>
-        </w:rPr>
-        <w:t xml:space="preserve">modified </w:t>
-      </w:r>
-      <w:r>
-        <w:rPr>
-          <w:lang w:val="en-US"/>
-        </w:rPr>
-        <w:t xml:space="preserve">of the game </w:t>
-      </w:r>
-    </w:p>
-    <w:p>
-      <w:pPr>
-        <w:rPr>
-          <w:lang w:val="en-US"/>
-        </w:rPr>
-      </w:pPr>
-    </w:p>
-    <w:p>
-      <w:pPr>
+        <w:t xml:space="preserve">: the index of the island modified of the game </w:t>
+      </w:r>
+    </w:p>
+    <w:p>
+      <w:pPr>
+        <w:jc w:val="both"/>
+        <w:rPr>
+          <w:lang w:val="en-US"/>
+        </w:rPr>
+      </w:pPr>
+    </w:p>
+    <w:p>
+      <w:pPr>
+        <w:jc w:val="both"/>
         <w:rPr>
           <w:lang w:val="en-US"/>
         </w:rPr>
@@ -3179,6 +3057,7 @@
     <w:p>
       <w:pPr>
         <w:pStyle w:val="Titolo2"/>
+        <w:jc w:val="both"/>
         <w:rPr>
           <w:lang w:val="en-US"/>
         </w:rPr>
@@ -3188,13 +3067,7 @@
         <w:rPr>
           <w:lang w:val="en-US"/>
         </w:rPr>
-        <w:t>MoveMotherNature</w:t>
-      </w:r>
-      <w:r>
-        <w:rPr>
-          <w:lang w:val="en-US"/>
-        </w:rPr>
-        <w:t>Message</w:t>
+        <w:t>MoveMotherNatureMessage</w:t>
       </w:r>
       <w:proofErr w:type="spellEnd"/>
       <w:r>
@@ -3206,26 +3079,28 @@
     </w:p>
     <w:p>
       <w:pPr>
-        <w:rPr>
-          <w:lang w:val="en-US"/>
-        </w:rPr>
-      </w:pPr>
-      <w:r>
-        <w:rPr>
-          <w:lang w:val="en-US"/>
-        </w:rPr>
-        <w:t xml:space="preserve">Message used by the clients to the server when </w:t>
-      </w:r>
-      <w:r>
-        <w:rPr>
-          <w:lang w:val="en-US"/>
-        </w:rPr>
-        <w:t>mother nature is moved</w:t>
+        <w:jc w:val="both"/>
+        <w:rPr>
+          <w:lang w:val="en-US"/>
+        </w:rPr>
+      </w:pPr>
+      <w:r>
+        <w:rPr>
+          <w:lang w:val="en-US"/>
+        </w:rPr>
+        <w:t>Message used by the clients to the server when mother nature is moved</w:t>
+      </w:r>
+      <w:r>
+        <w:rPr>
+          <w:lang w:val="en-US"/>
+        </w:rPr>
+        <w:t>.</w:t>
       </w:r>
     </w:p>
     <w:p>
       <w:pPr>
         <w:pStyle w:val="Titolo3"/>
+        <w:jc w:val="both"/>
         <w:rPr>
           <w:lang w:val="en-US"/>
         </w:rPr>
@@ -3244,6 +3119,7 @@
           <w:ilvl w:val="0"/>
           <w:numId w:val="2"/>
         </w:numPr>
+        <w:jc w:val="both"/>
         <w:rPr>
           <w:lang w:val="en-US"/>
         </w:rPr>
@@ -3274,32 +3150,22 @@
           <w:ilvl w:val="0"/>
           <w:numId w:val="2"/>
         </w:numPr>
-        <w:rPr>
-          <w:lang w:val="en-US"/>
-        </w:rPr>
-      </w:pPr>
-      <w:r>
-        <w:rPr>
-          <w:lang w:val="en-US"/>
-        </w:rPr>
-        <w:t>movement</w:t>
-      </w:r>
-      <w:r>
-        <w:rPr>
-          <w:lang w:val="en-US"/>
-        </w:rPr>
-        <w:t xml:space="preserve">: the </w:t>
-      </w:r>
-      <w:r>
-        <w:rPr>
-          <w:lang w:val="en-US"/>
-        </w:rPr>
-        <w:t>movement of mother nature</w:t>
+        <w:jc w:val="both"/>
+        <w:rPr>
+          <w:lang w:val="en-US"/>
+        </w:rPr>
+      </w:pPr>
+      <w:r>
+        <w:rPr>
+          <w:lang w:val="en-US"/>
+        </w:rPr>
+        <w:t>movement: the movement of mother nature</w:t>
       </w:r>
     </w:p>
     <w:p>
       <w:pPr>
         <w:pStyle w:val="Titolo3"/>
+        <w:jc w:val="both"/>
         <w:rPr>
           <w:lang w:val="en-US"/>
         </w:rPr>
@@ -3328,26 +3194,14 @@
         <w:rPr>
           <w:lang w:val="en-US"/>
         </w:rPr>
-        <w:t>InvalidMovement</w:t>
-      </w:r>
-      <w:r>
-        <w:rPr>
-          <w:lang w:val="en-US"/>
-        </w:rPr>
-        <w:t>Message</w:t>
+        <w:t>InvalidMovementMessage</w:t>
       </w:r>
       <w:proofErr w:type="spellEnd"/>
       <w:r>
         <w:rPr>
           <w:lang w:val="en-US"/>
         </w:rPr>
-        <w:t xml:space="preserve">: </w:t>
-      </w:r>
-      <w:r>
-        <w:rPr>
-          <w:lang w:val="en-US"/>
-        </w:rPr>
-        <w:t>sent if the movement is greater than the movement of the card played</w:t>
+        <w:t>: sent if the movement is greater than the movement of the card played</w:t>
       </w:r>
     </w:p>
     <w:p>
@@ -3401,19 +3255,7 @@
         <w:rPr>
           <w:lang w:val="en-US"/>
         </w:rPr>
-        <w:t xml:space="preserve">: </w:t>
-      </w:r>
-      <w:r>
-        <w:rPr>
-          <w:lang w:val="en-US"/>
-        </w:rPr>
-        <w:t xml:space="preserve">sent if the influence is changed, so the tower </w:t>
-      </w:r>
-      <w:r>
-        <w:rPr>
-          <w:lang w:val="en-US"/>
-        </w:rPr>
-        <w:t>of the player is changed</w:t>
+        <w:t>: sent if the influence is changed, so the tower of the player is changed</w:t>
       </w:r>
     </w:p>
     <w:p>
@@ -3452,10 +3294,6 @@
     <w:p>
       <w:pPr>
         <w:pStyle w:val="Paragrafoelenco"/>
-        <w:numPr>
-          <w:ilvl w:val="0"/>
-          <w:numId w:val="3"/>
-        </w:numPr>
         <w:jc w:val="both"/>
         <w:rPr>
           <w:lang w:val="en-US"/>
@@ -3465,6 +3303,7 @@
     <w:p>
       <w:pPr>
         <w:pStyle w:val="Titolo2"/>
+        <w:jc w:val="both"/>
         <w:rPr>
           <w:lang w:val="en-US"/>
         </w:rPr>
@@ -3474,13 +3313,7 @@
         <w:rPr>
           <w:lang w:val="en-US"/>
         </w:rPr>
-        <w:t>AddStudentFromCloudToWaiting</w:t>
-      </w:r>
-      <w:r>
-        <w:rPr>
-          <w:lang w:val="en-US"/>
-        </w:rPr>
-        <w:t>Message</w:t>
+        <w:t>AddStudentFromCloudToWaitingMessage</w:t>
       </w:r>
       <w:proofErr w:type="spellEnd"/>
       <w:r>
@@ -3492,6 +3325,7 @@
     </w:p>
     <w:p>
       <w:pPr>
+        <w:jc w:val="both"/>
         <w:rPr>
           <w:lang w:val="en-US"/>
         </w:rPr>
@@ -3502,10 +3336,17 @@
         </w:rPr>
         <w:t>Error message used by the server to the client when the player didn’t move in total three students</w:t>
       </w:r>
+      <w:r>
+        <w:rPr>
+          <w:lang w:val="en-US"/>
+        </w:rPr>
+        <w:t>.</w:t>
+      </w:r>
     </w:p>
     <w:p>
       <w:pPr>
         <w:pStyle w:val="Titolo3"/>
+        <w:jc w:val="both"/>
         <w:rPr>
           <w:lang w:val="en-US"/>
         </w:rPr>
@@ -3524,6 +3365,7 @@
           <w:ilvl w:val="0"/>
           <w:numId w:val="2"/>
         </w:numPr>
+        <w:jc w:val="both"/>
         <w:rPr>
           <w:lang w:val="en-US"/>
         </w:rPr>
@@ -3566,12 +3408,17 @@
     <w:p>
       <w:pPr>
         <w:pStyle w:val="Titolo1"/>
-        <w:rPr>
-          <w:lang w:val="en-US"/>
-        </w:rPr>
-      </w:pPr>
-      <w:r>
-        <w:rPr>
+        <w:jc w:val="both"/>
+        <w:rPr>
+          <w:sz w:val="48"/>
+          <w:szCs w:val="48"/>
+          <w:lang w:val="en-US"/>
+        </w:rPr>
+      </w:pPr>
+      <w:r>
+        <w:rPr>
+          <w:sz w:val="48"/>
+          <w:szCs w:val="48"/>
           <w:lang w:val="en-US"/>
         </w:rPr>
         <w:t>Scenarios</w:t>
@@ -3579,28 +3426,1087 @@
     </w:p>
     <w:p>
       <w:pPr>
-        <w:rPr>
-          <w:lang w:val="en-US"/>
-        </w:rPr>
-      </w:pPr>
-      <w:r>
-        <w:rPr>
-          <w:lang w:val="en-US"/>
-        </w:rPr>
-        <w:t>(Add sequence diagram picture here)</w:t>
-      </w:r>
-    </w:p>
-    <w:p>
-      <w:pPr>
-        <w:rPr>
-          <w:lang w:val="en-US"/>
-        </w:rPr>
-      </w:pPr>
-      <w:r>
-        <w:rPr>
-          <w:lang w:val="en-US"/>
-        </w:rPr>
-        <w:t>Description of what happens in this scenario.</w:t>
+        <w:jc w:val="both"/>
+        <w:rPr>
+          <w:lang w:val="en-US"/>
+        </w:rPr>
+      </w:pPr>
+    </w:p>
+    <w:p>
+      <w:pPr>
+        <w:jc w:val="both"/>
+        <w:rPr>
+          <w:lang w:val="en-US"/>
+        </w:rPr>
+      </w:pPr>
+      <w:r>
+        <w:rPr>
+          <w:lang w:val="en-US"/>
+        </w:rPr>
+        <w:t xml:space="preserve">The following sequence diagrams </w:t>
+      </w:r>
+      <w:r>
+        <w:rPr>
+          <w:lang w:val="en-US"/>
+        </w:rPr>
+        <w:t xml:space="preserve">explain the main game’s phases. They are divided into login phase, planning phase, action phase. Each diagram shows in detail every messages’ exchange between </w:t>
+      </w:r>
+      <w:r>
+        <w:rPr>
+          <w:lang w:val="en-US"/>
+        </w:rPr>
+        <w:t>client</w:t>
+      </w:r>
+      <w:r>
+        <w:rPr>
+          <w:lang w:val="en-US"/>
+        </w:rPr>
+        <w:t xml:space="preserve"> and server.</w:t>
+      </w:r>
+    </w:p>
+    <w:p>
+      <w:pPr>
+        <w:jc w:val="both"/>
+        <w:rPr>
+          <w:lang w:val="en-US"/>
+        </w:rPr>
+      </w:pPr>
+    </w:p>
+    <w:p>
+      <w:pPr>
+        <w:jc w:val="both"/>
+        <w:rPr>
+          <w:rFonts w:asciiTheme="majorHAnsi" w:hAnsiTheme="majorHAnsi" w:cstheme="majorHAnsi"/>
+          <w:color w:val="2F5496" w:themeColor="accent1" w:themeShade="BF"/>
+          <w:sz w:val="28"/>
+          <w:szCs w:val="28"/>
+          <w:lang w:val="en-US"/>
+        </w:rPr>
+      </w:pPr>
+      <w:r>
+        <w:rPr>
+          <w:rFonts w:asciiTheme="majorHAnsi" w:hAnsiTheme="majorHAnsi" w:cstheme="majorHAnsi"/>
+          <w:color w:val="2F5496" w:themeColor="accent1" w:themeShade="BF"/>
+          <w:sz w:val="28"/>
+          <w:szCs w:val="28"/>
+          <w:lang w:val="en-US"/>
+        </w:rPr>
+        <w:t>Login Phase</w:t>
+      </w:r>
+    </w:p>
+    <w:p>
+      <w:pPr>
+        <w:jc w:val="both"/>
+        <w:rPr>
+          <w:rFonts w:cstheme="minorHAnsi"/>
+          <w:color w:val="000000" w:themeColor="text1"/>
+          <w:lang w:val="en-US"/>
+        </w:rPr>
+      </w:pPr>
+      <w:r>
+        <w:rPr>
+          <w:rFonts w:cstheme="minorHAnsi"/>
+          <w:color w:val="000000" w:themeColor="text1"/>
+          <w:lang w:val="en-US"/>
+        </w:rPr>
+        <w:t>This</w:t>
+      </w:r>
+      <w:r>
+        <w:rPr>
+          <w:rFonts w:cstheme="minorHAnsi"/>
+          <w:color w:val="000000" w:themeColor="text1"/>
+          <w:lang w:val="en-US"/>
+        </w:rPr>
+        <w:t xml:space="preserve"> is the first phase of the game in which player</w:t>
+      </w:r>
+      <w:r>
+        <w:rPr>
+          <w:rFonts w:cstheme="minorHAnsi"/>
+          <w:color w:val="000000" w:themeColor="text1"/>
+          <w:lang w:val="en-US"/>
+        </w:rPr>
+        <w:t>s</w:t>
+      </w:r>
+      <w:r>
+        <w:rPr>
+          <w:rFonts w:cstheme="minorHAnsi"/>
+          <w:color w:val="000000" w:themeColor="text1"/>
+          <w:lang w:val="en-US"/>
+        </w:rPr>
+        <w:t xml:space="preserve"> request a new game. When</w:t>
+      </w:r>
+      <w:r>
+        <w:rPr>
+          <w:rFonts w:cstheme="minorHAnsi"/>
+          <w:color w:val="000000" w:themeColor="text1"/>
+          <w:lang w:val="en-US"/>
+        </w:rPr>
+        <w:t xml:space="preserve"> the</w:t>
+      </w:r>
+      <w:r>
+        <w:rPr>
+          <w:rFonts w:cstheme="minorHAnsi"/>
+          <w:color w:val="000000" w:themeColor="text1"/>
+          <w:lang w:val="en-US"/>
+        </w:rPr>
+        <w:t xml:space="preserve"> client gets the </w:t>
+      </w:r>
+      <w:r>
+        <w:rPr>
+          <w:rFonts w:cstheme="minorHAnsi"/>
+          <w:color w:val="000000" w:themeColor="text1"/>
+          <w:lang w:val="en-US"/>
+        </w:rPr>
+        <w:t xml:space="preserve">server’s </w:t>
+      </w:r>
+      <w:r>
+        <w:rPr>
+          <w:rFonts w:cstheme="minorHAnsi"/>
+          <w:color w:val="000000" w:themeColor="text1"/>
+          <w:lang w:val="en-US"/>
+        </w:rPr>
+        <w:t>response</w:t>
+      </w:r>
+      <w:r>
+        <w:rPr>
+          <w:rFonts w:cstheme="minorHAnsi"/>
+          <w:color w:val="000000" w:themeColor="text1"/>
+          <w:lang w:val="en-US"/>
+        </w:rPr>
+        <w:t xml:space="preserve">, </w:t>
+      </w:r>
+      <w:r>
+        <w:rPr>
+          <w:rFonts w:cstheme="minorHAnsi"/>
+          <w:color w:val="000000" w:themeColor="text1"/>
+          <w:lang w:val="en-US"/>
+        </w:rPr>
+        <w:t>each</w:t>
+      </w:r>
+      <w:r>
+        <w:rPr>
+          <w:rFonts w:cstheme="minorHAnsi"/>
+          <w:color w:val="000000" w:themeColor="text1"/>
+          <w:lang w:val="en-US"/>
+        </w:rPr>
+        <w:t xml:space="preserve"> player chooses nickname, number of players, tower </w:t>
+      </w:r>
+      <w:r>
+        <w:rPr>
+          <w:rFonts w:cstheme="minorHAnsi"/>
+          <w:noProof/>
+          <w:color w:val="000000" w:themeColor="text1"/>
+          <w:lang w:val="en-GB"/>
+        </w:rPr>
+        <w:t>colour</w:t>
+      </w:r>
+      <w:r>
+        <w:rPr>
+          <w:rFonts w:cstheme="minorHAnsi"/>
+          <w:color w:val="000000" w:themeColor="text1"/>
+          <w:lang w:val="en-US"/>
+        </w:rPr>
+        <w:t xml:space="preserve"> and game mode (simplified or expert). If even just</w:t>
+      </w:r>
+      <w:r>
+        <w:rPr>
+          <w:rFonts w:cstheme="minorHAnsi"/>
+          <w:color w:val="000000" w:themeColor="text1"/>
+          <w:lang w:val="en-US"/>
+        </w:rPr>
+        <w:t xml:space="preserve"> </w:t>
+      </w:r>
+      <w:r>
+        <w:rPr>
+          <w:rFonts w:cstheme="minorHAnsi"/>
+          <w:color w:val="000000" w:themeColor="text1"/>
+          <w:lang w:val="en-US"/>
+        </w:rPr>
+        <w:t xml:space="preserve">one was already selected, </w:t>
+      </w:r>
+      <w:r>
+        <w:rPr>
+          <w:rFonts w:cstheme="minorHAnsi"/>
+          <w:color w:val="000000" w:themeColor="text1"/>
+          <w:lang w:val="en-US"/>
+        </w:rPr>
+        <w:t xml:space="preserve">the </w:t>
+      </w:r>
+      <w:r>
+        <w:rPr>
+          <w:rFonts w:cstheme="minorHAnsi"/>
+          <w:color w:val="000000" w:themeColor="text1"/>
+          <w:lang w:val="en-US"/>
+        </w:rPr>
+        <w:t xml:space="preserve">server sends an error message. </w:t>
+      </w:r>
+      <w:r>
+        <w:rPr>
+          <w:rFonts w:cstheme="minorHAnsi"/>
+          <w:color w:val="000000" w:themeColor="text1"/>
+          <w:lang w:val="en-US"/>
+        </w:rPr>
+        <w:t>When all the parameters are set, the server assigns a deck to each player</w:t>
+      </w:r>
+      <w:r>
+        <w:rPr>
+          <w:rFonts w:cstheme="minorHAnsi"/>
+          <w:color w:val="000000" w:themeColor="text1"/>
+          <w:lang w:val="en-US"/>
+        </w:rPr>
+        <w:t xml:space="preserve"> and displays the game’s board which includes Islands, Clouds and the player’s board.</w:t>
+      </w:r>
+    </w:p>
+    <w:p>
+      <w:pPr>
+        <w:jc w:val="center"/>
+        <w:rPr>
+          <w:lang w:val="en-US"/>
+        </w:rPr>
+      </w:pPr>
+      <w:r>
+        <w:rPr>
+          <w:noProof/>
+          <w:lang w:val="en-US"/>
+        </w:rPr>
+        <w:drawing>
+          <wp:inline distT="0" distB="0" distL="0" distR="0" wp14:anchorId="475D87B5" wp14:editId="1C85F733">
+            <wp:extent cx="4250725" cy="4368800"/>
+            <wp:effectExtent l="0" t="0" r="0" b="0"/>
+            <wp:docPr id="3" name="Immagine 3" descr="Immagine che contiene tavolo&#10;&#10;Descrizione generata automaticamente"/>
+            <wp:cNvGraphicFramePr>
+              <a:graphicFrameLocks xmlns:a="http://schemas.openxmlformats.org/drawingml/2006/main" noChangeAspect="1"/>
+            </wp:cNvGraphicFramePr>
+            <a:graphic xmlns:a="http://schemas.openxmlformats.org/drawingml/2006/main">
+              <a:graphicData uri="http://schemas.openxmlformats.org/drawingml/2006/picture">
+                <pic:pic xmlns:pic="http://schemas.openxmlformats.org/drawingml/2006/picture">
+                  <pic:nvPicPr>
+                    <pic:cNvPr id="3" name="Immagine 3" descr="Immagine che contiene tavolo&#10;&#10;Descrizione generata automaticamente"/>
+                    <pic:cNvPicPr/>
+                  </pic:nvPicPr>
+                  <pic:blipFill>
+                    <a:blip r:embed="rId9"/>
+                    <a:stretch>
+                      <a:fillRect/>
+                    </a:stretch>
+                  </pic:blipFill>
+                  <pic:spPr>
+                    <a:xfrm>
+                      <a:off x="0" y="0"/>
+                      <a:ext cx="4270019" cy="4388630"/>
+                    </a:xfrm>
+                    <a:prstGeom prst="rect">
+                      <a:avLst/>
+                    </a:prstGeom>
+                  </pic:spPr>
+                </pic:pic>
+              </a:graphicData>
+            </a:graphic>
+          </wp:inline>
+        </w:drawing>
+      </w:r>
+    </w:p>
+    <w:p>
+      <w:pPr>
+        <w:jc w:val="both"/>
+        <w:rPr>
+          <w:rFonts w:asciiTheme="majorHAnsi" w:hAnsiTheme="majorHAnsi" w:cstheme="majorHAnsi"/>
+          <w:color w:val="2F5496" w:themeColor="accent1" w:themeShade="BF"/>
+          <w:sz w:val="28"/>
+          <w:szCs w:val="28"/>
+          <w:lang w:val="en-US"/>
+        </w:rPr>
+      </w:pPr>
+    </w:p>
+    <w:p>
+      <w:pPr>
+        <w:jc w:val="both"/>
+        <w:rPr>
+          <w:rFonts w:asciiTheme="majorHAnsi" w:hAnsiTheme="majorHAnsi" w:cstheme="majorHAnsi"/>
+          <w:color w:val="000000" w:themeColor="text1"/>
+          <w:sz w:val="28"/>
+          <w:szCs w:val="28"/>
+          <w:lang w:val="en-US"/>
+        </w:rPr>
+      </w:pPr>
+      <w:r>
+        <w:rPr>
+          <w:rFonts w:asciiTheme="majorHAnsi" w:hAnsiTheme="majorHAnsi" w:cstheme="majorHAnsi"/>
+          <w:color w:val="2F5496" w:themeColor="accent1" w:themeShade="BF"/>
+          <w:sz w:val="28"/>
+          <w:szCs w:val="28"/>
+          <w:lang w:val="en-US"/>
+        </w:rPr>
+        <w:t>Planning Phase</w:t>
+      </w:r>
+    </w:p>
+    <w:p>
+      <w:pPr>
+        <w:jc w:val="both"/>
+        <w:rPr>
+          <w:rFonts w:cstheme="minorHAnsi"/>
+          <w:color w:val="000000" w:themeColor="text1"/>
+          <w:lang w:val="en-US"/>
+        </w:rPr>
+      </w:pPr>
+      <w:r>
+        <w:rPr>
+          <w:rFonts w:cstheme="minorHAnsi"/>
+          <w:color w:val="000000" w:themeColor="text1"/>
+          <w:lang w:val="en-US"/>
+        </w:rPr>
+        <w:t xml:space="preserve">During this phase every player </w:t>
+      </w:r>
+      <w:proofErr w:type="gramStart"/>
+      <w:r>
+        <w:rPr>
+          <w:rFonts w:cstheme="minorHAnsi"/>
+          <w:color w:val="000000" w:themeColor="text1"/>
+          <w:lang w:val="en-US"/>
+        </w:rPr>
+        <w:t>has to</w:t>
+      </w:r>
+      <w:proofErr w:type="gramEnd"/>
+      <w:r>
+        <w:rPr>
+          <w:rFonts w:cstheme="minorHAnsi"/>
+          <w:color w:val="000000" w:themeColor="text1"/>
+          <w:lang w:val="en-US"/>
+        </w:rPr>
+        <w:t xml:space="preserve"> choose an assistant card the decides the order in which each player makes a move and by how many islands mother nature can be moved.</w:t>
+      </w:r>
+      <w:r>
+        <w:rPr>
+          <w:rFonts w:cstheme="minorHAnsi"/>
+          <w:color w:val="000000" w:themeColor="text1"/>
+          <w:lang w:val="en-US"/>
+        </w:rPr>
+        <w:t xml:space="preserve"> The server sends a message to display the possible actions that a player can make regarding the clouds, the client sends a message (for each player) to the server with the assistant card chose</w:t>
+      </w:r>
+      <w:r>
+        <w:rPr>
+          <w:rFonts w:cstheme="minorHAnsi"/>
+          <w:color w:val="000000" w:themeColor="text1"/>
+          <w:lang w:val="en-US"/>
+        </w:rPr>
+        <w:t>n</w:t>
+      </w:r>
+      <w:r>
+        <w:rPr>
+          <w:rFonts w:cstheme="minorHAnsi"/>
+          <w:color w:val="000000" w:themeColor="text1"/>
+          <w:lang w:val="en-US"/>
+        </w:rPr>
+        <w:t xml:space="preserve"> and then the server sends back a message to show to the player t</w:t>
+      </w:r>
+      <w:r>
+        <w:rPr>
+          <w:rFonts w:cstheme="minorHAnsi"/>
+          <w:color w:val="000000" w:themeColor="text1"/>
+          <w:lang w:val="en-US"/>
+        </w:rPr>
+        <w:t>he “cemetery” that is where the cards are discarded</w:t>
+      </w:r>
+    </w:p>
+    <w:p>
+      <w:pPr>
+        <w:jc w:val="both"/>
+        <w:rPr>
+          <w:rFonts w:cstheme="minorHAnsi"/>
+          <w:color w:val="000000" w:themeColor="text1"/>
+          <w:lang w:val="en-US"/>
+        </w:rPr>
+      </w:pPr>
+      <w:r>
+        <w:rPr>
+          <w:rFonts w:cstheme="minorHAnsi"/>
+          <w:color w:val="000000" w:themeColor="text1"/>
+          <w:lang w:val="en-US"/>
+        </w:rPr>
+        <w:t>after being used.</w:t>
+      </w:r>
+    </w:p>
+    <w:p>
+      <w:pPr>
+        <w:jc w:val="center"/>
+        <w:rPr>
+          <w:rFonts w:asciiTheme="majorHAnsi" w:hAnsiTheme="majorHAnsi" w:cstheme="majorHAnsi"/>
+          <w:color w:val="2F5496" w:themeColor="accent1" w:themeShade="BF"/>
+          <w:sz w:val="28"/>
+          <w:szCs w:val="28"/>
+          <w:lang w:val="en-US"/>
+        </w:rPr>
+      </w:pPr>
+      <w:r>
+        <w:rPr>
+          <w:rFonts w:asciiTheme="majorHAnsi" w:hAnsiTheme="majorHAnsi" w:cstheme="majorHAnsi"/>
+          <w:noProof/>
+          <w:color w:val="2F5496" w:themeColor="accent1" w:themeShade="BF"/>
+          <w:sz w:val="28"/>
+          <w:szCs w:val="28"/>
+          <w:lang w:val="en-US"/>
+        </w:rPr>
+        <w:lastRenderedPageBreak/>
+        <w:drawing>
+          <wp:inline distT="0" distB="0" distL="0" distR="0" wp14:anchorId="34DCB157" wp14:editId="0C4783BC">
+            <wp:extent cx="4017017" cy="2647010"/>
+            <wp:effectExtent l="0" t="0" r="2540" b="1270"/>
+            <wp:docPr id="4" name="Immagine 4"/>
+            <wp:cNvGraphicFramePr>
+              <a:graphicFrameLocks xmlns:a="http://schemas.openxmlformats.org/drawingml/2006/main" noChangeAspect="1"/>
+            </wp:cNvGraphicFramePr>
+            <a:graphic xmlns:a="http://schemas.openxmlformats.org/drawingml/2006/main">
+              <a:graphicData uri="http://schemas.openxmlformats.org/drawingml/2006/picture">
+                <pic:pic xmlns:pic="http://schemas.openxmlformats.org/drawingml/2006/picture">
+                  <pic:nvPicPr>
+                    <pic:cNvPr id="1" name=""/>
+                    <pic:cNvPicPr/>
+                  </pic:nvPicPr>
+                  <pic:blipFill>
+                    <a:blip r:embed="rId10"/>
+                    <a:stretch>
+                      <a:fillRect/>
+                    </a:stretch>
+                  </pic:blipFill>
+                  <pic:spPr>
+                    <a:xfrm>
+                      <a:off x="0" y="0"/>
+                      <a:ext cx="4040923" cy="2662763"/>
+                    </a:xfrm>
+                    <a:prstGeom prst="rect">
+                      <a:avLst/>
+                    </a:prstGeom>
+                  </pic:spPr>
+                </pic:pic>
+              </a:graphicData>
+            </a:graphic>
+          </wp:inline>
+        </w:drawing>
+      </w:r>
+    </w:p>
+    <w:p>
+      <w:pPr>
+        <w:jc w:val="both"/>
+        <w:rPr>
+          <w:rFonts w:asciiTheme="majorHAnsi" w:hAnsiTheme="majorHAnsi" w:cstheme="majorHAnsi"/>
+          <w:color w:val="2F5496" w:themeColor="accent1" w:themeShade="BF"/>
+          <w:sz w:val="28"/>
+          <w:szCs w:val="28"/>
+          <w:lang w:val="en-US"/>
+        </w:rPr>
+      </w:pPr>
+      <w:r>
+        <w:rPr>
+          <w:rFonts w:asciiTheme="majorHAnsi" w:hAnsiTheme="majorHAnsi" w:cstheme="majorHAnsi"/>
+          <w:color w:val="2F5496" w:themeColor="accent1" w:themeShade="BF"/>
+          <w:sz w:val="28"/>
+          <w:szCs w:val="28"/>
+          <w:lang w:val="en-US"/>
+        </w:rPr>
+        <w:t>Action Phase</w:t>
+      </w:r>
+    </w:p>
+    <w:p>
+      <w:pPr>
+        <w:jc w:val="both"/>
+        <w:rPr>
+          <w:rFonts w:cstheme="minorHAnsi"/>
+          <w:color w:val="000000" w:themeColor="text1"/>
+          <w:lang w:val="en-US"/>
+        </w:rPr>
+      </w:pPr>
+      <w:r>
+        <w:rPr>
+          <w:rFonts w:cstheme="minorHAnsi"/>
+          <w:color w:val="000000" w:themeColor="text1"/>
+          <w:lang w:val="en-US"/>
+        </w:rPr>
+        <w:t xml:space="preserve">During the action phase each player </w:t>
+      </w:r>
+      <w:r>
+        <w:rPr>
+          <w:rFonts w:cstheme="minorHAnsi"/>
+          <w:color w:val="000000" w:themeColor="text1"/>
+          <w:lang w:val="en-US"/>
+        </w:rPr>
+        <w:t>moves mother nature and the students, trying to build towers on the islands. This phase is divided into 3 phases.</w:t>
+      </w:r>
+    </w:p>
+    <w:p>
+      <w:pPr>
+        <w:pStyle w:val="Paragrafoelenco"/>
+        <w:numPr>
+          <w:ilvl w:val="0"/>
+          <w:numId w:val="10"/>
+        </w:numPr>
+        <w:jc w:val="both"/>
+        <w:rPr>
+          <w:rFonts w:cstheme="minorHAnsi"/>
+          <w:color w:val="000000" w:themeColor="text1"/>
+          <w:lang w:val="en-US"/>
+        </w:rPr>
+      </w:pPr>
+      <w:r>
+        <w:rPr>
+          <w:rFonts w:cstheme="minorHAnsi"/>
+          <w:color w:val="2F5496" w:themeColor="accent1" w:themeShade="BF"/>
+          <w:lang w:val="en-US"/>
+        </w:rPr>
+        <w:t>Phase 1</w:t>
+      </w:r>
+    </w:p>
+    <w:p>
+      <w:pPr>
+        <w:ind w:left="425"/>
+        <w:jc w:val="both"/>
+        <w:rPr>
+          <w:rFonts w:cstheme="minorHAnsi"/>
+          <w:color w:val="000000" w:themeColor="text1"/>
+          <w:lang w:val="en-US"/>
+        </w:rPr>
+      </w:pPr>
+      <w:r>
+        <w:rPr>
+          <w:rFonts w:cstheme="minorHAnsi"/>
+          <w:color w:val="000000" w:themeColor="text1"/>
+          <w:lang w:val="en-US"/>
+        </w:rPr>
+        <w:t xml:space="preserve">The server sends a massage to display the possible action regarding the clouds. Each player, during this phase must move </w:t>
+      </w:r>
+      <w:r>
+        <w:rPr>
+          <w:rFonts w:cstheme="minorHAnsi"/>
+          <w:color w:val="000000" w:themeColor="text1"/>
+          <w:lang w:val="en-US"/>
+        </w:rPr>
+        <w:t>three</w:t>
+      </w:r>
+      <w:r>
+        <w:rPr>
+          <w:rFonts w:cstheme="minorHAnsi"/>
+          <w:color w:val="000000" w:themeColor="text1"/>
+          <w:lang w:val="en-US"/>
+        </w:rPr>
+        <w:t xml:space="preserve"> students from a cloud to the “waiting room”</w:t>
+      </w:r>
+      <w:r>
+        <w:rPr>
+          <w:rFonts w:cstheme="minorHAnsi"/>
+          <w:color w:val="000000" w:themeColor="text1"/>
+          <w:lang w:val="en-US"/>
+        </w:rPr>
+        <w:t xml:space="preserve"> (the entrance of the player’s board). If a player moves less than three the servers </w:t>
+      </w:r>
+      <w:proofErr w:type="gramStart"/>
+      <w:r>
+        <w:rPr>
+          <w:rFonts w:cstheme="minorHAnsi"/>
+          <w:color w:val="000000" w:themeColor="text1"/>
+          <w:lang w:val="en-US"/>
+        </w:rPr>
+        <w:t>sends</w:t>
+      </w:r>
+      <w:proofErr w:type="gramEnd"/>
+      <w:r>
+        <w:rPr>
+          <w:rFonts w:cstheme="minorHAnsi"/>
+          <w:color w:val="000000" w:themeColor="text1"/>
+          <w:lang w:val="en-US"/>
+        </w:rPr>
+        <w:t xml:space="preserve"> an error message to the client (</w:t>
+      </w:r>
+      <w:proofErr w:type="spellStart"/>
+      <w:r>
+        <w:rPr>
+          <w:rFonts w:cstheme="minorHAnsi"/>
+          <w:color w:val="000000" w:themeColor="text1"/>
+          <w:lang w:val="en-US"/>
+        </w:rPr>
+        <w:t>invalidNumberStudentsMessage</w:t>
+      </w:r>
+      <w:proofErr w:type="spellEnd"/>
+      <w:r>
+        <w:rPr>
+          <w:rFonts w:cstheme="minorHAnsi"/>
+          <w:color w:val="000000" w:themeColor="text1"/>
+          <w:lang w:val="en-US"/>
+        </w:rPr>
+        <w:t>) or else it sends a message to display the possible actions regarding the waiting room.</w:t>
+      </w:r>
+    </w:p>
+    <w:p>
+      <w:pPr>
+        <w:pStyle w:val="Paragrafoelenco"/>
+        <w:jc w:val="center"/>
+        <w:rPr>
+          <w:rFonts w:cstheme="minorHAnsi"/>
+          <w:color w:val="2F5496" w:themeColor="accent1" w:themeShade="BF"/>
+          <w:lang w:val="en-US"/>
+        </w:rPr>
+      </w:pPr>
+      <w:r>
+        <w:rPr>
+          <w:rFonts w:cstheme="minorHAnsi"/>
+          <w:noProof/>
+          <w:color w:val="2F5496" w:themeColor="accent1" w:themeShade="BF"/>
+          <w:lang w:val="en-US"/>
+        </w:rPr>
+        <w:drawing>
+          <wp:inline distT="0" distB="0" distL="0" distR="0" wp14:anchorId="1DA99284" wp14:editId="06479557">
+            <wp:extent cx="4408148" cy="3245243"/>
+            <wp:effectExtent l="0" t="0" r="0" b="0"/>
+            <wp:docPr id="5" name="Immagine 5" descr="Immagine che contiene tavolo&#10;&#10;Descrizione generata automaticamente"/>
+            <wp:cNvGraphicFramePr>
+              <a:graphicFrameLocks xmlns:a="http://schemas.openxmlformats.org/drawingml/2006/main" noChangeAspect="1"/>
+            </wp:cNvGraphicFramePr>
+            <a:graphic xmlns:a="http://schemas.openxmlformats.org/drawingml/2006/main">
+              <a:graphicData uri="http://schemas.openxmlformats.org/drawingml/2006/picture">
+                <pic:pic xmlns:pic="http://schemas.openxmlformats.org/drawingml/2006/picture">
+                  <pic:nvPicPr>
+                    <pic:cNvPr id="5" name="Immagine 5" descr="Immagine che contiene tavolo&#10;&#10;Descrizione generata automaticamente"/>
+                    <pic:cNvPicPr/>
+                  </pic:nvPicPr>
+                  <pic:blipFill>
+                    <a:blip r:embed="rId11"/>
+                    <a:stretch>
+                      <a:fillRect/>
+                    </a:stretch>
+                  </pic:blipFill>
+                  <pic:spPr>
+                    <a:xfrm>
+                      <a:off x="0" y="0"/>
+                      <a:ext cx="4427886" cy="3259774"/>
+                    </a:xfrm>
+                    <a:prstGeom prst="rect">
+                      <a:avLst/>
+                    </a:prstGeom>
+                  </pic:spPr>
+                </pic:pic>
+              </a:graphicData>
+            </a:graphic>
+          </wp:inline>
+        </w:drawing>
+      </w:r>
+    </w:p>
+    <w:p>
+      <w:pPr>
+        <w:pStyle w:val="Paragrafoelenco"/>
+        <w:numPr>
+          <w:ilvl w:val="0"/>
+          <w:numId w:val="9"/>
+        </w:numPr>
+        <w:jc w:val="both"/>
+        <w:rPr>
+          <w:rFonts w:cstheme="minorHAnsi"/>
+          <w:color w:val="2F5496" w:themeColor="accent1" w:themeShade="BF"/>
+          <w:lang w:val="en-US"/>
+        </w:rPr>
+      </w:pPr>
+      <w:r>
+        <w:rPr>
+          <w:rFonts w:cstheme="minorHAnsi"/>
+          <w:color w:val="2F5496" w:themeColor="accent1" w:themeShade="BF"/>
+          <w:lang w:val="en-US"/>
+        </w:rPr>
+        <w:t>Phase 2</w:t>
+      </w:r>
+    </w:p>
+    <w:p>
+      <w:pPr>
+        <w:ind w:left="360"/>
+        <w:jc w:val="both"/>
+        <w:rPr>
+          <w:rFonts w:cstheme="minorHAnsi"/>
+          <w:color w:val="2F5496" w:themeColor="accent1" w:themeShade="BF"/>
+          <w:lang w:val="en-US"/>
+        </w:rPr>
+      </w:pPr>
+      <w:r>
+        <w:rPr>
+          <w:rFonts w:cstheme="minorHAnsi"/>
+          <w:color w:val="000000" w:themeColor="text1"/>
+          <w:lang w:val="en-US"/>
+        </w:rPr>
+        <w:t>The server sends a message to show the possible action regarding the islands</w:t>
+      </w:r>
+      <w:r>
+        <w:rPr>
+          <w:rFonts w:cstheme="minorHAnsi"/>
+          <w:color w:val="000000" w:themeColor="text1"/>
+          <w:lang w:val="en-US"/>
+        </w:rPr>
+        <w:t>, then each player can choose to move the students from the waiting room to the hall (</w:t>
+      </w:r>
+      <w:proofErr w:type="spellStart"/>
+      <w:r>
+        <w:rPr>
+          <w:rFonts w:cstheme="minorHAnsi"/>
+          <w:color w:val="000000" w:themeColor="text1"/>
+          <w:lang w:val="en-US"/>
+        </w:rPr>
+        <w:t>studentTo</w:t>
+      </w:r>
+      <w:proofErr w:type="spellEnd"/>
+      <w:r>
+        <w:rPr>
+          <w:rFonts w:cstheme="minorHAnsi"/>
+          <w:color w:val="000000" w:themeColor="text1"/>
+          <w:lang w:val="en-US"/>
+        </w:rPr>
+        <w:t xml:space="preserve"> </w:t>
+      </w:r>
+      <w:proofErr w:type="spellStart"/>
+      <w:r>
+        <w:rPr>
+          <w:rFonts w:cstheme="minorHAnsi"/>
+          <w:color w:val="000000" w:themeColor="text1"/>
+          <w:lang w:val="en-US"/>
+        </w:rPr>
+        <w:t>HallMessage</w:t>
+      </w:r>
+      <w:proofErr w:type="spellEnd"/>
+      <w:r>
+        <w:rPr>
+          <w:rFonts w:cstheme="minorHAnsi"/>
+          <w:color w:val="000000" w:themeColor="text1"/>
+          <w:lang w:val="en-US"/>
+        </w:rPr>
+        <w:t>) or to an island(</w:t>
+      </w:r>
+      <w:proofErr w:type="spellStart"/>
+      <w:r>
+        <w:rPr>
+          <w:rFonts w:cstheme="minorHAnsi"/>
+          <w:color w:val="000000" w:themeColor="text1"/>
+          <w:lang w:val="en-US"/>
+        </w:rPr>
+        <w:t>studentToIslandMessage</w:t>
+      </w:r>
+      <w:proofErr w:type="spellEnd"/>
+      <w:r>
+        <w:rPr>
+          <w:rFonts w:cstheme="minorHAnsi"/>
+          <w:color w:val="000000" w:themeColor="text1"/>
+          <w:lang w:val="en-US"/>
+        </w:rPr>
+        <w:t>). The server sends an error message if less than three students are moved in total</w:t>
+      </w:r>
+      <w:r>
+        <w:rPr>
+          <w:rFonts w:cstheme="minorHAnsi"/>
+          <w:color w:val="000000" w:themeColor="text1"/>
+          <w:lang w:val="en-US"/>
+        </w:rPr>
+        <w:t xml:space="preserve"> or sends messages to display the possible action regarding the hall and the islands.</w:t>
+      </w:r>
+    </w:p>
+    <w:p>
+      <w:pPr>
+        <w:pStyle w:val="Paragrafoelenco"/>
+        <w:jc w:val="center"/>
+        <w:rPr>
+          <w:rFonts w:cstheme="minorHAnsi"/>
+          <w:color w:val="2F5496" w:themeColor="accent1" w:themeShade="BF"/>
+          <w:lang w:val="en-US"/>
+        </w:rPr>
+      </w:pPr>
+      <w:r>
+        <w:rPr>
+          <w:rFonts w:cstheme="minorHAnsi"/>
+          <w:noProof/>
+          <w:color w:val="2F5496" w:themeColor="accent1" w:themeShade="BF"/>
+          <w:lang w:val="en-US"/>
+        </w:rPr>
+        <w:lastRenderedPageBreak/>
+        <w:drawing>
+          <wp:inline distT="0" distB="0" distL="0" distR="0" wp14:anchorId="2EB9DE4F" wp14:editId="2B924F32">
+            <wp:extent cx="3837309" cy="3287124"/>
+            <wp:effectExtent l="0" t="0" r="0" b="8890"/>
+            <wp:docPr id="6" name="Immagine 6" descr="Immagine che contiene tavolo&#10;&#10;Descrizione generata automaticamente"/>
+            <wp:cNvGraphicFramePr>
+              <a:graphicFrameLocks xmlns:a="http://schemas.openxmlformats.org/drawingml/2006/main" noChangeAspect="1"/>
+            </wp:cNvGraphicFramePr>
+            <a:graphic xmlns:a="http://schemas.openxmlformats.org/drawingml/2006/main">
+              <a:graphicData uri="http://schemas.openxmlformats.org/drawingml/2006/picture">
+                <pic:pic xmlns:pic="http://schemas.openxmlformats.org/drawingml/2006/picture">
+                  <pic:nvPicPr>
+                    <pic:cNvPr id="6" name="Immagine 6" descr="Immagine che contiene tavolo&#10;&#10;Descrizione generata automaticamente"/>
+                    <pic:cNvPicPr/>
+                  </pic:nvPicPr>
+                  <pic:blipFill>
+                    <a:blip r:embed="rId12"/>
+                    <a:stretch>
+                      <a:fillRect/>
+                    </a:stretch>
+                  </pic:blipFill>
+                  <pic:spPr>
+                    <a:xfrm>
+                      <a:off x="0" y="0"/>
+                      <a:ext cx="3854676" cy="3302001"/>
+                    </a:xfrm>
+                    <a:prstGeom prst="rect">
+                      <a:avLst/>
+                    </a:prstGeom>
+                  </pic:spPr>
+                </pic:pic>
+              </a:graphicData>
+            </a:graphic>
+          </wp:inline>
+        </w:drawing>
+      </w:r>
+    </w:p>
+    <w:p>
+      <w:pPr>
+        <w:pStyle w:val="Paragrafoelenco"/>
+        <w:numPr>
+          <w:ilvl w:val="0"/>
+          <w:numId w:val="10"/>
+        </w:numPr>
+        <w:jc w:val="both"/>
+        <w:rPr>
+          <w:rFonts w:cstheme="minorHAnsi"/>
+          <w:color w:val="2F5496" w:themeColor="accent1" w:themeShade="BF"/>
+          <w:lang w:val="en-US"/>
+        </w:rPr>
+      </w:pPr>
+      <w:r>
+        <w:rPr>
+          <w:rFonts w:cstheme="minorHAnsi"/>
+          <w:color w:val="2F5496" w:themeColor="accent1" w:themeShade="BF"/>
+          <w:lang w:val="en-US"/>
+        </w:rPr>
+        <w:t>Phase 3</w:t>
+      </w:r>
+    </w:p>
+    <w:p>
+      <w:pPr>
+        <w:pStyle w:val="Paragrafoelenco"/>
+        <w:ind w:left="785"/>
+        <w:jc w:val="both"/>
+        <w:rPr>
+          <w:rFonts w:cstheme="minorHAnsi"/>
+          <w:b/>
+          <w:bCs/>
+          <w:color w:val="000000" w:themeColor="text1"/>
+          <w:lang w:val="en-US"/>
+        </w:rPr>
+      </w:pPr>
+      <w:r>
+        <w:rPr>
+          <w:rFonts w:cstheme="minorHAnsi"/>
+          <w:color w:val="000000" w:themeColor="text1"/>
+          <w:lang w:val="en-US"/>
+        </w:rPr>
+        <w:t>This is the last part of the action phase. The client sends a message to move mother nature, the server sends an error message if the movement is not valid. Every time the influence changes or two islands can be joined, the server sends a message to display the possible actions regarding the islands.</w:t>
+      </w:r>
+    </w:p>
+    <w:p>
+      <w:pPr>
+        <w:pStyle w:val="Paragrafoelenco"/>
+        <w:jc w:val="both"/>
+        <w:rPr>
+          <w:rFonts w:cstheme="minorHAnsi"/>
+          <w:color w:val="2F5496" w:themeColor="accent1" w:themeShade="BF"/>
+          <w:lang w:val="en-US"/>
+        </w:rPr>
+      </w:pPr>
+    </w:p>
+    <w:p>
+      <w:pPr>
+        <w:pStyle w:val="Paragrafoelenco"/>
+        <w:jc w:val="center"/>
+        <w:rPr>
+          <w:rFonts w:cstheme="minorHAnsi"/>
+          <w:color w:val="2F5496" w:themeColor="accent1" w:themeShade="BF"/>
+          <w:lang w:val="en-US"/>
+        </w:rPr>
+      </w:pPr>
+      <w:r>
+        <w:rPr>
+          <w:noProof/>
+          <w:lang w:val="en-US"/>
+        </w:rPr>
+        <w:drawing>
+          <wp:inline distT="0" distB="0" distL="0" distR="0" wp14:anchorId="7EA1F90B" wp14:editId="24AA6F51">
+            <wp:extent cx="3481566" cy="2619127"/>
+            <wp:effectExtent l="0" t="0" r="5080" b="0"/>
+            <wp:docPr id="7" name="Immagine 7" descr="Immagine che contiene tavolo&#10;&#10;Descrizione generata automaticamente"/>
+            <wp:cNvGraphicFramePr>
+              <a:graphicFrameLocks xmlns:a="http://schemas.openxmlformats.org/drawingml/2006/main" noChangeAspect="1"/>
+            </wp:cNvGraphicFramePr>
+            <a:graphic xmlns:a="http://schemas.openxmlformats.org/drawingml/2006/main">
+              <a:graphicData uri="http://schemas.openxmlformats.org/drawingml/2006/picture">
+                <pic:pic xmlns:pic="http://schemas.openxmlformats.org/drawingml/2006/picture">
+                  <pic:nvPicPr>
+                    <pic:cNvPr id="7" name="Immagine 7" descr="Immagine che contiene tavolo&#10;&#10;Descrizione generata automaticamente"/>
+                    <pic:cNvPicPr/>
+                  </pic:nvPicPr>
+                  <pic:blipFill>
+                    <a:blip r:embed="rId13"/>
+                    <a:stretch>
+                      <a:fillRect/>
+                    </a:stretch>
+                  </pic:blipFill>
+                  <pic:spPr>
+                    <a:xfrm>
+                      <a:off x="0" y="0"/>
+                      <a:ext cx="3529798" cy="2655411"/>
+                    </a:xfrm>
+                    <a:prstGeom prst="rect">
+                      <a:avLst/>
+                    </a:prstGeom>
+                  </pic:spPr>
+                </pic:pic>
+              </a:graphicData>
+            </a:graphic>
+          </wp:inline>
+        </w:drawing>
+      </w:r>
+    </w:p>
+    <w:p>
+      <w:pPr>
+        <w:jc w:val="both"/>
+        <w:rPr>
+          <w:rFonts w:asciiTheme="majorHAnsi" w:hAnsiTheme="majorHAnsi" w:cstheme="majorHAnsi"/>
+          <w:color w:val="2F5496" w:themeColor="accent1" w:themeShade="BF"/>
+          <w:sz w:val="28"/>
+          <w:szCs w:val="28"/>
+          <w:lang w:val="en-US"/>
+        </w:rPr>
+      </w:pPr>
+    </w:p>
+    <w:p>
+      <w:pPr>
+        <w:jc w:val="both"/>
+        <w:rPr>
+          <w:rFonts w:asciiTheme="majorHAnsi" w:hAnsiTheme="majorHAnsi" w:cstheme="majorHAnsi"/>
+          <w:color w:val="2F5496" w:themeColor="accent1" w:themeShade="BF"/>
+          <w:sz w:val="28"/>
+          <w:szCs w:val="28"/>
+          <w:lang w:val="en-US"/>
+        </w:rPr>
+      </w:pPr>
+    </w:p>
+    <w:p>
+      <w:pPr>
+        <w:jc w:val="both"/>
+        <w:rPr>
+          <w:rFonts w:asciiTheme="majorHAnsi" w:hAnsiTheme="majorHAnsi" w:cstheme="majorHAnsi"/>
+          <w:color w:val="2F5496" w:themeColor="accent1" w:themeShade="BF"/>
+          <w:sz w:val="28"/>
+          <w:szCs w:val="28"/>
+          <w:lang w:val="en-US"/>
+        </w:rPr>
+      </w:pPr>
+    </w:p>
+    <w:p>
+      <w:pPr>
+        <w:jc w:val="both"/>
+        <w:rPr>
+          <w:rFonts w:asciiTheme="majorHAnsi" w:hAnsiTheme="majorHAnsi" w:cstheme="majorHAnsi"/>
+          <w:color w:val="2F5496" w:themeColor="accent1" w:themeShade="BF"/>
+          <w:sz w:val="28"/>
+          <w:szCs w:val="28"/>
+          <w:lang w:val="en-US"/>
+        </w:rPr>
+      </w:pPr>
+    </w:p>
+    <w:p>
+      <w:pPr>
+        <w:jc w:val="both"/>
+        <w:rPr>
+          <w:rFonts w:asciiTheme="majorHAnsi" w:hAnsiTheme="majorHAnsi" w:cstheme="majorHAnsi"/>
+          <w:color w:val="2F5496" w:themeColor="accent1" w:themeShade="BF"/>
+          <w:sz w:val="28"/>
+          <w:szCs w:val="28"/>
+          <w:lang w:val="en-US"/>
+        </w:rPr>
+      </w:pPr>
+      <w:r>
+        <w:rPr>
+          <w:rFonts w:asciiTheme="majorHAnsi" w:hAnsiTheme="majorHAnsi" w:cstheme="majorHAnsi"/>
+          <w:color w:val="2F5496" w:themeColor="accent1" w:themeShade="BF"/>
+          <w:sz w:val="28"/>
+          <w:szCs w:val="28"/>
+          <w:lang w:val="en-US"/>
+        </w:rPr>
+        <w:t>Game’s end</w:t>
+      </w:r>
+    </w:p>
+    <w:p>
+      <w:pPr>
+        <w:jc w:val="both"/>
+        <w:rPr>
+          <w:rFonts w:cstheme="minorHAnsi"/>
+          <w:color w:val="0D0D0D" w:themeColor="text1" w:themeTint="F2"/>
+          <w:lang w:val="en-US"/>
+        </w:rPr>
+      </w:pPr>
+      <w:r>
+        <w:rPr>
+          <w:rFonts w:cstheme="minorHAnsi"/>
+          <w:color w:val="0D0D0D" w:themeColor="text1" w:themeTint="F2"/>
+          <w:lang w:val="en-US"/>
+        </w:rPr>
+        <w:t>When the winning conditions are matched, the server sends a message to each player showing the nickname of the winner, then the client sends the message of end game.</w:t>
+      </w:r>
+    </w:p>
+    <w:p>
+      <w:pPr>
+        <w:jc w:val="center"/>
+        <w:rPr>
+          <w:rFonts w:asciiTheme="majorHAnsi" w:hAnsiTheme="majorHAnsi" w:cstheme="majorHAnsi"/>
+          <w:color w:val="2F5496" w:themeColor="accent1" w:themeShade="BF"/>
+          <w:sz w:val="28"/>
+          <w:szCs w:val="28"/>
+          <w:lang w:val="en-US"/>
+        </w:rPr>
+      </w:pPr>
+      <w:r>
+        <w:rPr>
+          <w:rFonts w:asciiTheme="majorHAnsi" w:hAnsiTheme="majorHAnsi" w:cstheme="majorHAnsi"/>
+          <w:noProof/>
+          <w:color w:val="2F5496" w:themeColor="accent1" w:themeShade="BF"/>
+          <w:sz w:val="28"/>
+          <w:szCs w:val="28"/>
+          <w:lang w:val="en-US"/>
+        </w:rPr>
+        <w:lastRenderedPageBreak/>
+        <w:drawing>
+          <wp:inline distT="0" distB="0" distL="0" distR="0" wp14:anchorId="6E0EE1C5" wp14:editId="7CD6EDD2">
+            <wp:extent cx="3735362" cy="2458719"/>
+            <wp:effectExtent l="0" t="0" r="0" b="0"/>
+            <wp:docPr id="2" name="Immagine 2"/>
+            <wp:cNvGraphicFramePr>
+              <a:graphicFrameLocks xmlns:a="http://schemas.openxmlformats.org/drawingml/2006/main" noChangeAspect="1"/>
+            </wp:cNvGraphicFramePr>
+            <a:graphic xmlns:a="http://schemas.openxmlformats.org/drawingml/2006/main">
+              <a:graphicData uri="http://schemas.openxmlformats.org/drawingml/2006/picture">
+                <pic:pic xmlns:pic="http://schemas.openxmlformats.org/drawingml/2006/picture">
+                  <pic:nvPicPr>
+                    <pic:cNvPr id="1" name=""/>
+                    <pic:cNvPicPr/>
+                  </pic:nvPicPr>
+                  <pic:blipFill>
+                    <a:blip r:embed="rId14"/>
+                    <a:stretch>
+                      <a:fillRect/>
+                    </a:stretch>
+                  </pic:blipFill>
+                  <pic:spPr>
+                    <a:xfrm>
+                      <a:off x="0" y="0"/>
+                      <a:ext cx="3744536" cy="2464758"/>
+                    </a:xfrm>
+                    <a:prstGeom prst="rect">
+                      <a:avLst/>
+                    </a:prstGeom>
+                  </pic:spPr>
+                </pic:pic>
+              </a:graphicData>
+            </a:graphic>
+          </wp:inline>
+        </w:drawing>
       </w:r>
     </w:p>
     <w:sectPr>
@@ -3613,9 +4519,273 @@
 </w:document>
 </file>
 
+<file path=word/endnotes.xml><?xml version="1.0" encoding="utf-8"?>
+<w:endnotes xmlns:wpc="http://schemas.microsoft.com/office/word/2010/wordprocessingCanvas" xmlns:cx="http://schemas.microsoft.com/office/drawing/2014/chartex" xmlns:cx1="http://schemas.microsoft.com/office/drawing/2015/9/8/chartex" xmlns:cx2="http://schemas.microsoft.com/office/drawing/2015/10/21/chartex" xmlns:cx3="http://schemas.microsoft.com/office/drawing/2016/5/9/chartex" xmlns:cx4="http://schemas.microsoft.com/office/drawing/2016/5/10/chartex" xmlns:cx5="http://schemas.microsoft.com/office/drawing/2016/5/11/chartex" xmlns:cx6="http://schemas.microsoft.com/office/drawing/2016/5/12/chartex" xmlns:cx7="http://schemas.microsoft.com/office/drawing/2016/5/13/chartex" xmlns:cx8="http://schemas.microsoft.com/office/drawing/2016/5/14/chartex" xmlns:mc="http://schemas.openxmlformats.org/markup-compatibility/2006" xmlns:aink="http://schemas.microsoft.com/office/drawing/2016/ink" xmlns:am3d="http://schemas.microsoft.com/office/drawing/2017/model3d" xmlns:o="urn:schemas-microsoft-com:office:office" xmlns:oel="http://schemas.microsoft.com/office/2019/extlst" xmlns:r="http://schemas.openxmlformats.org/officeDocument/2006/relationships" xmlns:m="http://schemas.openxmlformats.org/officeDocument/2006/math" xmlns:v="urn:schemas-microsoft-com:vml" xmlns:wp14="http://schemas.microsoft.com/office/word/2010/wordprocessingDrawing" xmlns:wp="http://schemas.openxmlformats.org/drawingml/2006/wordprocessingDrawing" xmlns:w10="urn:schemas-microsoft-com:office:word" xmlns:w="http://schemas.openxmlformats.org/wordprocessingml/2006/main" xmlns:w14="http://schemas.microsoft.com/office/word/2010/wordml" xmlns:w15="http://schemas.microsoft.com/office/word/2012/wordml" xmlns:w16cex="http://schemas.microsoft.com/office/word/2018/wordml/cex" xmlns:w16cid="http://schemas.microsoft.com/office/word/2016/wordml/cid" xmlns:w16="http://schemas.microsoft.com/office/word/2018/wordml" xmlns:w16sdtdh="http://schemas.microsoft.com/office/word/2020/wordml/sdtdatahash" xmlns:w16se="http://schemas.microsoft.com/office/word/2015/wordml/symex" xmlns:wpg="http://schemas.microsoft.com/office/word/2010/wordprocessingGroup" xmlns:wpi="http://schemas.microsoft.com/office/word/2010/wordprocessingInk" xmlns:wne="http://schemas.microsoft.com/office/word/2006/wordml" xmlns:wps="http://schemas.microsoft.com/office/word/2010/wordprocessingShape" mc:Ignorable="w14 w15 w16se w16cid w16 w16cex w16sdtdh wp14">
+  <w:endnote w:type="separator" w:id="-1">
+    <w:p>
+      <w:r>
+        <w:separator/>
+      </w:r>
+    </w:p>
+  </w:endnote>
+  <w:endnote w:type="continuationSeparator" w:id="0">
+    <w:p>
+      <w:r>
+        <w:continuationSeparator/>
+      </w:r>
+    </w:p>
+  </w:endnote>
+</w:endnotes>
+</file>
+
+<file path=word/footnotes.xml><?xml version="1.0" encoding="utf-8"?>
+<w:footnotes xmlns:wpc="http://schemas.microsoft.com/office/word/2010/wordprocessingCanvas" xmlns:cx="http://schemas.microsoft.com/office/drawing/2014/chartex" xmlns:cx1="http://schemas.microsoft.com/office/drawing/2015/9/8/chartex" xmlns:cx2="http://schemas.microsoft.com/office/drawing/2015/10/21/chartex" xmlns:cx3="http://schemas.microsoft.com/office/drawing/2016/5/9/chartex" xmlns:cx4="http://schemas.microsoft.com/office/drawing/2016/5/10/chartex" xmlns:cx5="http://schemas.microsoft.com/office/drawing/2016/5/11/chartex" xmlns:cx6="http://schemas.microsoft.com/office/drawing/2016/5/12/chartex" xmlns:cx7="http://schemas.microsoft.com/office/drawing/2016/5/13/chartex" xmlns:cx8="http://schemas.microsoft.com/office/drawing/2016/5/14/chartex" xmlns:mc="http://schemas.openxmlformats.org/markup-compatibility/2006" xmlns:aink="http://schemas.microsoft.com/office/drawing/2016/ink" xmlns:am3d="http://schemas.microsoft.com/office/drawing/2017/model3d" xmlns:o="urn:schemas-microsoft-com:office:office" xmlns:oel="http://schemas.microsoft.com/office/2019/extlst" xmlns:r="http://schemas.openxmlformats.org/officeDocument/2006/relationships" xmlns:m="http://schemas.openxmlformats.org/officeDocument/2006/math" xmlns:v="urn:schemas-microsoft-com:vml" xmlns:wp14="http://schemas.microsoft.com/office/word/2010/wordprocessingDrawing" xmlns:wp="http://schemas.openxmlformats.org/drawingml/2006/wordprocessingDrawing" xmlns:w10="urn:schemas-microsoft-com:office:word" xmlns:w="http://schemas.openxmlformats.org/wordprocessingml/2006/main" xmlns:w14="http://schemas.microsoft.com/office/word/2010/wordml" xmlns:w15="http://schemas.microsoft.com/office/word/2012/wordml" xmlns:w16cex="http://schemas.microsoft.com/office/word/2018/wordml/cex" xmlns:w16cid="http://schemas.microsoft.com/office/word/2016/wordml/cid" xmlns:w16="http://schemas.microsoft.com/office/word/2018/wordml" xmlns:w16sdtdh="http://schemas.microsoft.com/office/word/2020/wordml/sdtdatahash" xmlns:w16se="http://schemas.microsoft.com/office/word/2015/wordml/symex" xmlns:wpg="http://schemas.microsoft.com/office/word/2010/wordprocessingGroup" xmlns:wpi="http://schemas.microsoft.com/office/word/2010/wordprocessingInk" xmlns:wne="http://schemas.microsoft.com/office/word/2006/wordml" xmlns:wps="http://schemas.microsoft.com/office/word/2010/wordprocessingShape" mc:Ignorable="w14 w15 w16se w16cid w16 w16cex w16sdtdh wp14">
+  <w:footnote w:type="separator" w:id="-1">
+    <w:p>
+      <w:r>
+        <w:separator/>
+      </w:r>
+    </w:p>
+  </w:footnote>
+  <w:footnote w:type="continuationSeparator" w:id="0">
+    <w:p>
+      <w:r>
+        <w:continuationSeparator/>
+      </w:r>
+    </w:p>
+  </w:footnote>
+</w:footnotes>
+</file>
+
 <file path=word/numbering.xml><?xml version="1.0" encoding="utf-8"?>
 <w:numbering xmlns:wpc="http://schemas.microsoft.com/office/word/2010/wordprocessingCanvas" xmlns:cx="http://schemas.microsoft.com/office/drawing/2014/chartex" xmlns:cx1="http://schemas.microsoft.com/office/drawing/2015/9/8/chartex" xmlns:cx2="http://schemas.microsoft.com/office/drawing/2015/10/21/chartex" xmlns:cx3="http://schemas.microsoft.com/office/drawing/2016/5/9/chartex" xmlns:cx4="http://schemas.microsoft.com/office/drawing/2016/5/10/chartex" xmlns:cx5="http://schemas.microsoft.com/office/drawing/2016/5/11/chartex" xmlns:cx6="http://schemas.microsoft.com/office/drawing/2016/5/12/chartex" xmlns:cx7="http://schemas.microsoft.com/office/drawing/2016/5/13/chartex" xmlns:cx8="http://schemas.microsoft.com/office/drawing/2016/5/14/chartex" xmlns:mc="http://schemas.openxmlformats.org/markup-compatibility/2006" xmlns:aink="http://schemas.microsoft.com/office/drawing/2016/ink" xmlns:am3d="http://schemas.microsoft.com/office/drawing/2017/model3d" xmlns:o="urn:schemas-microsoft-com:office:office" xmlns:oel="http://schemas.microsoft.com/office/2019/extlst" xmlns:r="http://schemas.openxmlformats.org/officeDocument/2006/relationships" xmlns:m="http://schemas.openxmlformats.org/officeDocument/2006/math" xmlns:v="urn:schemas-microsoft-com:vml" xmlns:wp14="http://schemas.microsoft.com/office/word/2010/wordprocessingDrawing" xmlns:wp="http://schemas.openxmlformats.org/drawingml/2006/wordprocessingDrawing" xmlns:w10="urn:schemas-microsoft-com:office:word" xmlns:w="http://schemas.openxmlformats.org/wordprocessingml/2006/main" xmlns:w14="http://schemas.microsoft.com/office/word/2010/wordml" xmlns:w15="http://schemas.microsoft.com/office/word/2012/wordml" xmlns:w16cex="http://schemas.microsoft.com/office/word/2018/wordml/cex" xmlns:w16cid="http://schemas.microsoft.com/office/word/2016/wordml/cid" xmlns:w16="http://schemas.microsoft.com/office/word/2018/wordml" xmlns:w16sdtdh="http://schemas.microsoft.com/office/word/2020/wordml/sdtdatahash" xmlns:w16se="http://schemas.microsoft.com/office/word/2015/wordml/symex" xmlns:wpg="http://schemas.microsoft.com/office/word/2010/wordprocessingGroup" xmlns:wpi="http://schemas.microsoft.com/office/word/2010/wordprocessingInk" xmlns:wne="http://schemas.microsoft.com/office/word/2006/wordml" xmlns:wps="http://schemas.microsoft.com/office/word/2010/wordprocessingShape" mc:Ignorable="w14 w15 w16se w16cid w16 w16cex w16sdtdh wp14">
   <w:abstractNum w:abstractNumId="0" w15:restartNumberingAfterBreak="0">
+    <w:nsid w:val="17584270"/>
+    <w:multiLevelType w:val="hybridMultilevel"/>
+    <w:tmpl w:val="2A4C28BA"/>
+    <w:lvl w:ilvl="0" w:tplc="10000001">
+      <w:start w:val="1"/>
+      <w:numFmt w:val="bullet"/>
+      <w:lvlText w:val=""/>
+      <w:lvlJc w:val="left"/>
+      <w:pPr>
+        <w:ind w:left="1440" w:hanging="360"/>
+      </w:pPr>
+      <w:rPr>
+        <w:rFonts w:ascii="Symbol" w:hAnsi="Symbol" w:hint="default"/>
+      </w:rPr>
+    </w:lvl>
+    <w:lvl w:ilvl="1" w:tplc="10000003" w:tentative="1">
+      <w:start w:val="1"/>
+      <w:numFmt w:val="bullet"/>
+      <w:lvlText w:val="o"/>
+      <w:lvlJc w:val="left"/>
+      <w:pPr>
+        <w:ind w:left="2160" w:hanging="360"/>
+      </w:pPr>
+      <w:rPr>
+        <w:rFonts w:ascii="Courier New" w:hAnsi="Courier New" w:cs="Courier New" w:hint="default"/>
+      </w:rPr>
+    </w:lvl>
+    <w:lvl w:ilvl="2" w:tplc="10000005" w:tentative="1">
+      <w:start w:val="1"/>
+      <w:numFmt w:val="bullet"/>
+      <w:lvlText w:val=""/>
+      <w:lvlJc w:val="left"/>
+      <w:pPr>
+        <w:ind w:left="2880" w:hanging="360"/>
+      </w:pPr>
+      <w:rPr>
+        <w:rFonts w:ascii="Wingdings" w:hAnsi="Wingdings" w:hint="default"/>
+      </w:rPr>
+    </w:lvl>
+    <w:lvl w:ilvl="3" w:tplc="10000001" w:tentative="1">
+      <w:start w:val="1"/>
+      <w:numFmt w:val="bullet"/>
+      <w:lvlText w:val=""/>
+      <w:lvlJc w:val="left"/>
+      <w:pPr>
+        <w:ind w:left="3600" w:hanging="360"/>
+      </w:pPr>
+      <w:rPr>
+        <w:rFonts w:ascii="Symbol" w:hAnsi="Symbol" w:hint="default"/>
+      </w:rPr>
+    </w:lvl>
+    <w:lvl w:ilvl="4" w:tplc="10000003" w:tentative="1">
+      <w:start w:val="1"/>
+      <w:numFmt w:val="bullet"/>
+      <w:lvlText w:val="o"/>
+      <w:lvlJc w:val="left"/>
+      <w:pPr>
+        <w:ind w:left="4320" w:hanging="360"/>
+      </w:pPr>
+      <w:rPr>
+        <w:rFonts w:ascii="Courier New" w:hAnsi="Courier New" w:cs="Courier New" w:hint="default"/>
+      </w:rPr>
+    </w:lvl>
+    <w:lvl w:ilvl="5" w:tplc="10000005" w:tentative="1">
+      <w:start w:val="1"/>
+      <w:numFmt w:val="bullet"/>
+      <w:lvlText w:val=""/>
+      <w:lvlJc w:val="left"/>
+      <w:pPr>
+        <w:ind w:left="5040" w:hanging="360"/>
+      </w:pPr>
+      <w:rPr>
+        <w:rFonts w:ascii="Wingdings" w:hAnsi="Wingdings" w:hint="default"/>
+      </w:rPr>
+    </w:lvl>
+    <w:lvl w:ilvl="6" w:tplc="10000001" w:tentative="1">
+      <w:start w:val="1"/>
+      <w:numFmt w:val="bullet"/>
+      <w:lvlText w:val=""/>
+      <w:lvlJc w:val="left"/>
+      <w:pPr>
+        <w:ind w:left="5760" w:hanging="360"/>
+      </w:pPr>
+      <w:rPr>
+        <w:rFonts w:ascii="Symbol" w:hAnsi="Symbol" w:hint="default"/>
+      </w:rPr>
+    </w:lvl>
+    <w:lvl w:ilvl="7" w:tplc="10000003" w:tentative="1">
+      <w:start w:val="1"/>
+      <w:numFmt w:val="bullet"/>
+      <w:lvlText w:val="o"/>
+      <w:lvlJc w:val="left"/>
+      <w:pPr>
+        <w:ind w:left="6480" w:hanging="360"/>
+      </w:pPr>
+      <w:rPr>
+        <w:rFonts w:ascii="Courier New" w:hAnsi="Courier New" w:cs="Courier New" w:hint="default"/>
+      </w:rPr>
+    </w:lvl>
+    <w:lvl w:ilvl="8" w:tplc="10000005" w:tentative="1">
+      <w:start w:val="1"/>
+      <w:numFmt w:val="bullet"/>
+      <w:lvlText w:val=""/>
+      <w:lvlJc w:val="left"/>
+      <w:pPr>
+        <w:ind w:left="7200" w:hanging="360"/>
+      </w:pPr>
+      <w:rPr>
+        <w:rFonts w:ascii="Wingdings" w:hAnsi="Wingdings" w:hint="default"/>
+      </w:rPr>
+    </w:lvl>
+  </w:abstractNum>
+  <w:abstractNum w:abstractNumId="1" w15:restartNumberingAfterBreak="0">
+    <w:nsid w:val="1F3F5FD0"/>
+    <w:multiLevelType w:val="hybridMultilevel"/>
+    <w:tmpl w:val="E5A23AAA"/>
+    <w:lvl w:ilvl="0" w:tplc="10000001">
+      <w:start w:val="1"/>
+      <w:numFmt w:val="bullet"/>
+      <w:lvlText w:val=""/>
+      <w:lvlJc w:val="left"/>
+      <w:pPr>
+        <w:ind w:left="720" w:hanging="360"/>
+      </w:pPr>
+      <w:rPr>
+        <w:rFonts w:ascii="Symbol" w:hAnsi="Symbol" w:hint="default"/>
+      </w:rPr>
+    </w:lvl>
+    <w:lvl w:ilvl="1" w:tplc="10000003" w:tentative="1">
+      <w:start w:val="1"/>
+      <w:numFmt w:val="bullet"/>
+      <w:lvlText w:val="o"/>
+      <w:lvlJc w:val="left"/>
+      <w:pPr>
+        <w:ind w:left="1440" w:hanging="360"/>
+      </w:pPr>
+      <w:rPr>
+        <w:rFonts w:ascii="Courier New" w:hAnsi="Courier New" w:cs="Courier New" w:hint="default"/>
+      </w:rPr>
+    </w:lvl>
+    <w:lvl w:ilvl="2" w:tplc="10000005" w:tentative="1">
+      <w:start w:val="1"/>
+      <w:numFmt w:val="bullet"/>
+      <w:lvlText w:val=""/>
+      <w:lvlJc w:val="left"/>
+      <w:pPr>
+        <w:ind w:left="2160" w:hanging="360"/>
+      </w:pPr>
+      <w:rPr>
+        <w:rFonts w:ascii="Wingdings" w:hAnsi="Wingdings" w:hint="default"/>
+      </w:rPr>
+    </w:lvl>
+    <w:lvl w:ilvl="3" w:tplc="10000001" w:tentative="1">
+      <w:start w:val="1"/>
+      <w:numFmt w:val="bullet"/>
+      <w:lvlText w:val=""/>
+      <w:lvlJc w:val="left"/>
+      <w:pPr>
+        <w:ind w:left="2880" w:hanging="360"/>
+      </w:pPr>
+      <w:rPr>
+        <w:rFonts w:ascii="Symbol" w:hAnsi="Symbol" w:hint="default"/>
+      </w:rPr>
+    </w:lvl>
+    <w:lvl w:ilvl="4" w:tplc="10000003" w:tentative="1">
+      <w:start w:val="1"/>
+      <w:numFmt w:val="bullet"/>
+      <w:lvlText w:val="o"/>
+      <w:lvlJc w:val="left"/>
+      <w:pPr>
+        <w:ind w:left="3600" w:hanging="360"/>
+      </w:pPr>
+      <w:rPr>
+        <w:rFonts w:ascii="Courier New" w:hAnsi="Courier New" w:cs="Courier New" w:hint="default"/>
+      </w:rPr>
+    </w:lvl>
+    <w:lvl w:ilvl="5" w:tplc="10000005" w:tentative="1">
+      <w:start w:val="1"/>
+      <w:numFmt w:val="bullet"/>
+      <w:lvlText w:val=""/>
+      <w:lvlJc w:val="left"/>
+      <w:pPr>
+        <w:ind w:left="4320" w:hanging="360"/>
+      </w:pPr>
+      <w:rPr>
+        <w:rFonts w:ascii="Wingdings" w:hAnsi="Wingdings" w:hint="default"/>
+      </w:rPr>
+    </w:lvl>
+    <w:lvl w:ilvl="6" w:tplc="10000001" w:tentative="1">
+      <w:start w:val="1"/>
+      <w:numFmt w:val="bullet"/>
+      <w:lvlText w:val=""/>
+      <w:lvlJc w:val="left"/>
+      <w:pPr>
+        <w:ind w:left="5040" w:hanging="360"/>
+      </w:pPr>
+      <w:rPr>
+        <w:rFonts w:ascii="Symbol" w:hAnsi="Symbol" w:hint="default"/>
+      </w:rPr>
+    </w:lvl>
+    <w:lvl w:ilvl="7" w:tplc="10000003" w:tentative="1">
+      <w:start w:val="1"/>
+      <w:numFmt w:val="bullet"/>
+      <w:lvlText w:val="o"/>
+      <w:lvlJc w:val="left"/>
+      <w:pPr>
+        <w:ind w:left="5760" w:hanging="360"/>
+      </w:pPr>
+      <w:rPr>
+        <w:rFonts w:ascii="Courier New" w:hAnsi="Courier New" w:cs="Courier New" w:hint="default"/>
+      </w:rPr>
+    </w:lvl>
+    <w:lvl w:ilvl="8" w:tplc="10000005" w:tentative="1">
+      <w:start w:val="1"/>
+      <w:numFmt w:val="bullet"/>
+      <w:lvlText w:val=""/>
+      <w:lvlJc w:val="left"/>
+      <w:pPr>
+        <w:ind w:left="6480" w:hanging="360"/>
+      </w:pPr>
+      <w:rPr>
+        <w:rFonts w:ascii="Wingdings" w:hAnsi="Wingdings" w:hint="default"/>
+      </w:rPr>
+    </w:lvl>
+  </w:abstractNum>
+  <w:abstractNum w:abstractNumId="2" w15:restartNumberingAfterBreak="0">
     <w:nsid w:val="412448B9"/>
     <w:multiLevelType w:val="hybridMultilevel"/>
     <w:tmpl w:val="2F2AD974"/>
@@ -3728,7 +4898,121 @@
       </w:rPr>
     </w:lvl>
   </w:abstractNum>
-  <w:abstractNum w:abstractNumId="1" w15:restartNumberingAfterBreak="0">
+  <w:abstractNum w:abstractNumId="3" w15:restartNumberingAfterBreak="0">
+    <w:nsid w:val="468E77AC"/>
+    <w:multiLevelType w:val="hybridMultilevel"/>
+    <w:tmpl w:val="3A0EAFBC"/>
+    <w:lvl w:ilvl="0" w:tplc="345C12F6">
+      <w:start w:val="1"/>
+      <w:numFmt w:val="bullet"/>
+      <w:lvlText w:val=""/>
+      <w:lvlJc w:val="left"/>
+      <w:pPr>
+        <w:ind w:left="785" w:hanging="360"/>
+      </w:pPr>
+      <w:rPr>
+        <w:rFonts w:ascii="Symbol" w:hAnsi="Symbol" w:hint="default"/>
+        <w:color w:val="2F5496" w:themeColor="accent1" w:themeShade="BF"/>
+      </w:rPr>
+    </w:lvl>
+    <w:lvl w:ilvl="1" w:tplc="10000003" w:tentative="1">
+      <w:start w:val="1"/>
+      <w:numFmt w:val="bullet"/>
+      <w:lvlText w:val="o"/>
+      <w:lvlJc w:val="left"/>
+      <w:pPr>
+        <w:ind w:left="1505" w:hanging="360"/>
+      </w:pPr>
+      <w:rPr>
+        <w:rFonts w:ascii="Courier New" w:hAnsi="Courier New" w:cs="Courier New" w:hint="default"/>
+      </w:rPr>
+    </w:lvl>
+    <w:lvl w:ilvl="2" w:tplc="10000005" w:tentative="1">
+      <w:start w:val="1"/>
+      <w:numFmt w:val="bullet"/>
+      <w:lvlText w:val=""/>
+      <w:lvlJc w:val="left"/>
+      <w:pPr>
+        <w:ind w:left="2225" w:hanging="360"/>
+      </w:pPr>
+      <w:rPr>
+        <w:rFonts w:ascii="Wingdings" w:hAnsi="Wingdings" w:hint="default"/>
+      </w:rPr>
+    </w:lvl>
+    <w:lvl w:ilvl="3" w:tplc="10000001" w:tentative="1">
+      <w:start w:val="1"/>
+      <w:numFmt w:val="bullet"/>
+      <w:lvlText w:val=""/>
+      <w:lvlJc w:val="left"/>
+      <w:pPr>
+        <w:ind w:left="2945" w:hanging="360"/>
+      </w:pPr>
+      <w:rPr>
+        <w:rFonts w:ascii="Symbol" w:hAnsi="Symbol" w:hint="default"/>
+      </w:rPr>
+    </w:lvl>
+    <w:lvl w:ilvl="4" w:tplc="10000003" w:tentative="1">
+      <w:start w:val="1"/>
+      <w:numFmt w:val="bullet"/>
+      <w:lvlText w:val="o"/>
+      <w:lvlJc w:val="left"/>
+      <w:pPr>
+        <w:ind w:left="3665" w:hanging="360"/>
+      </w:pPr>
+      <w:rPr>
+        <w:rFonts w:ascii="Courier New" w:hAnsi="Courier New" w:cs="Courier New" w:hint="default"/>
+      </w:rPr>
+    </w:lvl>
+    <w:lvl w:ilvl="5" w:tplc="10000005" w:tentative="1">
+      <w:start w:val="1"/>
+      <w:numFmt w:val="bullet"/>
+      <w:lvlText w:val=""/>
+      <w:lvlJc w:val="left"/>
+      <w:pPr>
+        <w:ind w:left="4385" w:hanging="360"/>
+      </w:pPr>
+      <w:rPr>
+        <w:rFonts w:ascii="Wingdings" w:hAnsi="Wingdings" w:hint="default"/>
+      </w:rPr>
+    </w:lvl>
+    <w:lvl w:ilvl="6" w:tplc="10000001" w:tentative="1">
+      <w:start w:val="1"/>
+      <w:numFmt w:val="bullet"/>
+      <w:lvlText w:val=""/>
+      <w:lvlJc w:val="left"/>
+      <w:pPr>
+        <w:ind w:left="5105" w:hanging="360"/>
+      </w:pPr>
+      <w:rPr>
+        <w:rFonts w:ascii="Symbol" w:hAnsi="Symbol" w:hint="default"/>
+      </w:rPr>
+    </w:lvl>
+    <w:lvl w:ilvl="7" w:tplc="10000003" w:tentative="1">
+      <w:start w:val="1"/>
+      <w:numFmt w:val="bullet"/>
+      <w:lvlText w:val="o"/>
+      <w:lvlJc w:val="left"/>
+      <w:pPr>
+        <w:ind w:left="5825" w:hanging="360"/>
+      </w:pPr>
+      <w:rPr>
+        <w:rFonts w:ascii="Courier New" w:hAnsi="Courier New" w:cs="Courier New" w:hint="default"/>
+      </w:rPr>
+    </w:lvl>
+    <w:lvl w:ilvl="8" w:tplc="10000005" w:tentative="1">
+      <w:start w:val="1"/>
+      <w:numFmt w:val="bullet"/>
+      <w:lvlText w:val=""/>
+      <w:lvlJc w:val="left"/>
+      <w:pPr>
+        <w:ind w:left="6545" w:hanging="360"/>
+      </w:pPr>
+      <w:rPr>
+        <w:rFonts w:ascii="Wingdings" w:hAnsi="Wingdings" w:hint="default"/>
+      </w:rPr>
+    </w:lvl>
+  </w:abstractNum>
+  <w:abstractNum w:abstractNumId="4" w15:restartNumberingAfterBreak="0">
     <w:nsid w:val="49947B9C"/>
     <w:multiLevelType w:val="hybridMultilevel"/>
     <w:tmpl w:val="C28C230E"/>
@@ -3841,7 +5125,432 @@
       </w:rPr>
     </w:lvl>
   </w:abstractNum>
-  <w:abstractNum w:abstractNumId="2" w15:restartNumberingAfterBreak="0">
+  <w:abstractNum w:abstractNumId="5" w15:restartNumberingAfterBreak="0">
+    <w:nsid w:val="4D2263DB"/>
+    <w:multiLevelType w:val="hybridMultilevel"/>
+    <w:tmpl w:val="0C5C6FBC"/>
+    <w:lvl w:ilvl="0" w:tplc="10000001">
+      <w:start w:val="1"/>
+      <w:numFmt w:val="bullet"/>
+      <w:lvlText w:val=""/>
+      <w:lvlJc w:val="left"/>
+      <w:pPr>
+        <w:ind w:left="720" w:hanging="360"/>
+      </w:pPr>
+      <w:rPr>
+        <w:rFonts w:ascii="Symbol" w:hAnsi="Symbol" w:hint="default"/>
+      </w:rPr>
+    </w:lvl>
+    <w:lvl w:ilvl="1" w:tplc="10000003" w:tentative="1">
+      <w:start w:val="1"/>
+      <w:numFmt w:val="bullet"/>
+      <w:lvlText w:val="o"/>
+      <w:lvlJc w:val="left"/>
+      <w:pPr>
+        <w:ind w:left="1440" w:hanging="360"/>
+      </w:pPr>
+      <w:rPr>
+        <w:rFonts w:ascii="Courier New" w:hAnsi="Courier New" w:cs="Courier New" w:hint="default"/>
+      </w:rPr>
+    </w:lvl>
+    <w:lvl w:ilvl="2" w:tplc="10000005" w:tentative="1">
+      <w:start w:val="1"/>
+      <w:numFmt w:val="bullet"/>
+      <w:lvlText w:val=""/>
+      <w:lvlJc w:val="left"/>
+      <w:pPr>
+        <w:ind w:left="2160" w:hanging="360"/>
+      </w:pPr>
+      <w:rPr>
+        <w:rFonts w:ascii="Wingdings" w:hAnsi="Wingdings" w:hint="default"/>
+      </w:rPr>
+    </w:lvl>
+    <w:lvl w:ilvl="3" w:tplc="10000001" w:tentative="1">
+      <w:start w:val="1"/>
+      <w:numFmt w:val="bullet"/>
+      <w:lvlText w:val=""/>
+      <w:lvlJc w:val="left"/>
+      <w:pPr>
+        <w:ind w:left="2880" w:hanging="360"/>
+      </w:pPr>
+      <w:rPr>
+        <w:rFonts w:ascii="Symbol" w:hAnsi="Symbol" w:hint="default"/>
+      </w:rPr>
+    </w:lvl>
+    <w:lvl w:ilvl="4" w:tplc="10000003" w:tentative="1">
+      <w:start w:val="1"/>
+      <w:numFmt w:val="bullet"/>
+      <w:lvlText w:val="o"/>
+      <w:lvlJc w:val="left"/>
+      <w:pPr>
+        <w:ind w:left="3600" w:hanging="360"/>
+      </w:pPr>
+      <w:rPr>
+        <w:rFonts w:ascii="Courier New" w:hAnsi="Courier New" w:cs="Courier New" w:hint="default"/>
+      </w:rPr>
+    </w:lvl>
+    <w:lvl w:ilvl="5" w:tplc="10000005" w:tentative="1">
+      <w:start w:val="1"/>
+      <w:numFmt w:val="bullet"/>
+      <w:lvlText w:val=""/>
+      <w:lvlJc w:val="left"/>
+      <w:pPr>
+        <w:ind w:left="4320" w:hanging="360"/>
+      </w:pPr>
+      <w:rPr>
+        <w:rFonts w:ascii="Wingdings" w:hAnsi="Wingdings" w:hint="default"/>
+      </w:rPr>
+    </w:lvl>
+    <w:lvl w:ilvl="6" w:tplc="10000001" w:tentative="1">
+      <w:start w:val="1"/>
+      <w:numFmt w:val="bullet"/>
+      <w:lvlText w:val=""/>
+      <w:lvlJc w:val="left"/>
+      <w:pPr>
+        <w:ind w:left="5040" w:hanging="360"/>
+      </w:pPr>
+      <w:rPr>
+        <w:rFonts w:ascii="Symbol" w:hAnsi="Symbol" w:hint="default"/>
+      </w:rPr>
+    </w:lvl>
+    <w:lvl w:ilvl="7" w:tplc="10000003" w:tentative="1">
+      <w:start w:val="1"/>
+      <w:numFmt w:val="bullet"/>
+      <w:lvlText w:val="o"/>
+      <w:lvlJc w:val="left"/>
+      <w:pPr>
+        <w:ind w:left="5760" w:hanging="360"/>
+      </w:pPr>
+      <w:rPr>
+        <w:rFonts w:ascii="Courier New" w:hAnsi="Courier New" w:cs="Courier New" w:hint="default"/>
+      </w:rPr>
+    </w:lvl>
+    <w:lvl w:ilvl="8" w:tplc="10000005" w:tentative="1">
+      <w:start w:val="1"/>
+      <w:numFmt w:val="bullet"/>
+      <w:lvlText w:val=""/>
+      <w:lvlJc w:val="left"/>
+      <w:pPr>
+        <w:ind w:left="6480" w:hanging="360"/>
+      </w:pPr>
+      <w:rPr>
+        <w:rFonts w:ascii="Wingdings" w:hAnsi="Wingdings" w:hint="default"/>
+      </w:rPr>
+    </w:lvl>
+  </w:abstractNum>
+  <w:abstractNum w:abstractNumId="6" w15:restartNumberingAfterBreak="0">
+    <w:nsid w:val="55D5099C"/>
+    <w:multiLevelType w:val="hybridMultilevel"/>
+    <w:tmpl w:val="982E8DAE"/>
+    <w:lvl w:ilvl="0" w:tplc="10000001">
+      <w:start w:val="1"/>
+      <w:numFmt w:val="bullet"/>
+      <w:lvlText w:val=""/>
+      <w:lvlJc w:val="left"/>
+      <w:pPr>
+        <w:ind w:left="720" w:hanging="360"/>
+      </w:pPr>
+      <w:rPr>
+        <w:rFonts w:ascii="Symbol" w:hAnsi="Symbol" w:hint="default"/>
+      </w:rPr>
+    </w:lvl>
+    <w:lvl w:ilvl="1" w:tplc="10000003" w:tentative="1">
+      <w:start w:val="1"/>
+      <w:numFmt w:val="bullet"/>
+      <w:lvlText w:val="o"/>
+      <w:lvlJc w:val="left"/>
+      <w:pPr>
+        <w:ind w:left="1440" w:hanging="360"/>
+      </w:pPr>
+      <w:rPr>
+        <w:rFonts w:ascii="Courier New" w:hAnsi="Courier New" w:cs="Courier New" w:hint="default"/>
+      </w:rPr>
+    </w:lvl>
+    <w:lvl w:ilvl="2" w:tplc="10000005" w:tentative="1">
+      <w:start w:val="1"/>
+      <w:numFmt w:val="bullet"/>
+      <w:lvlText w:val=""/>
+      <w:lvlJc w:val="left"/>
+      <w:pPr>
+        <w:ind w:left="2160" w:hanging="360"/>
+      </w:pPr>
+      <w:rPr>
+        <w:rFonts w:ascii="Wingdings" w:hAnsi="Wingdings" w:hint="default"/>
+      </w:rPr>
+    </w:lvl>
+    <w:lvl w:ilvl="3" w:tplc="10000001" w:tentative="1">
+      <w:start w:val="1"/>
+      <w:numFmt w:val="bullet"/>
+      <w:lvlText w:val=""/>
+      <w:lvlJc w:val="left"/>
+      <w:pPr>
+        <w:ind w:left="2880" w:hanging="360"/>
+      </w:pPr>
+      <w:rPr>
+        <w:rFonts w:ascii="Symbol" w:hAnsi="Symbol" w:hint="default"/>
+      </w:rPr>
+    </w:lvl>
+    <w:lvl w:ilvl="4" w:tplc="10000003" w:tentative="1">
+      <w:start w:val="1"/>
+      <w:numFmt w:val="bullet"/>
+      <w:lvlText w:val="o"/>
+      <w:lvlJc w:val="left"/>
+      <w:pPr>
+        <w:ind w:left="3600" w:hanging="360"/>
+      </w:pPr>
+      <w:rPr>
+        <w:rFonts w:ascii="Courier New" w:hAnsi="Courier New" w:cs="Courier New" w:hint="default"/>
+      </w:rPr>
+    </w:lvl>
+    <w:lvl w:ilvl="5" w:tplc="10000005" w:tentative="1">
+      <w:start w:val="1"/>
+      <w:numFmt w:val="bullet"/>
+      <w:lvlText w:val=""/>
+      <w:lvlJc w:val="left"/>
+      <w:pPr>
+        <w:ind w:left="4320" w:hanging="360"/>
+      </w:pPr>
+      <w:rPr>
+        <w:rFonts w:ascii="Wingdings" w:hAnsi="Wingdings" w:hint="default"/>
+      </w:rPr>
+    </w:lvl>
+    <w:lvl w:ilvl="6" w:tplc="10000001" w:tentative="1">
+      <w:start w:val="1"/>
+      <w:numFmt w:val="bullet"/>
+      <w:lvlText w:val=""/>
+      <w:lvlJc w:val="left"/>
+      <w:pPr>
+        <w:ind w:left="5040" w:hanging="360"/>
+      </w:pPr>
+      <w:rPr>
+        <w:rFonts w:ascii="Symbol" w:hAnsi="Symbol" w:hint="default"/>
+      </w:rPr>
+    </w:lvl>
+    <w:lvl w:ilvl="7" w:tplc="10000003" w:tentative="1">
+      <w:start w:val="1"/>
+      <w:numFmt w:val="bullet"/>
+      <w:lvlText w:val="o"/>
+      <w:lvlJc w:val="left"/>
+      <w:pPr>
+        <w:ind w:left="5760" w:hanging="360"/>
+      </w:pPr>
+      <w:rPr>
+        <w:rFonts w:ascii="Courier New" w:hAnsi="Courier New" w:cs="Courier New" w:hint="default"/>
+      </w:rPr>
+    </w:lvl>
+    <w:lvl w:ilvl="8" w:tplc="10000005" w:tentative="1">
+      <w:start w:val="1"/>
+      <w:numFmt w:val="bullet"/>
+      <w:lvlText w:val=""/>
+      <w:lvlJc w:val="left"/>
+      <w:pPr>
+        <w:ind w:left="6480" w:hanging="360"/>
+      </w:pPr>
+      <w:rPr>
+        <w:rFonts w:ascii="Wingdings" w:hAnsi="Wingdings" w:hint="default"/>
+      </w:rPr>
+    </w:lvl>
+  </w:abstractNum>
+  <w:abstractNum w:abstractNumId="7" w15:restartNumberingAfterBreak="0">
+    <w:nsid w:val="626D3C71"/>
+    <w:multiLevelType w:val="hybridMultilevel"/>
+    <w:tmpl w:val="0310E482"/>
+    <w:lvl w:ilvl="0" w:tplc="10000001">
+      <w:start w:val="1"/>
+      <w:numFmt w:val="bullet"/>
+      <w:lvlText w:val=""/>
+      <w:lvlJc w:val="left"/>
+      <w:pPr>
+        <w:ind w:left="720" w:hanging="360"/>
+      </w:pPr>
+      <w:rPr>
+        <w:rFonts w:ascii="Symbol" w:hAnsi="Symbol" w:hint="default"/>
+      </w:rPr>
+    </w:lvl>
+    <w:lvl w:ilvl="1" w:tplc="10000003" w:tentative="1">
+      <w:start w:val="1"/>
+      <w:numFmt w:val="bullet"/>
+      <w:lvlText w:val="o"/>
+      <w:lvlJc w:val="left"/>
+      <w:pPr>
+        <w:ind w:left="1440" w:hanging="360"/>
+      </w:pPr>
+      <w:rPr>
+        <w:rFonts w:ascii="Courier New" w:hAnsi="Courier New" w:cs="Courier New" w:hint="default"/>
+      </w:rPr>
+    </w:lvl>
+    <w:lvl w:ilvl="2" w:tplc="10000005" w:tentative="1">
+      <w:start w:val="1"/>
+      <w:numFmt w:val="bullet"/>
+      <w:lvlText w:val=""/>
+      <w:lvlJc w:val="left"/>
+      <w:pPr>
+        <w:ind w:left="2160" w:hanging="360"/>
+      </w:pPr>
+      <w:rPr>
+        <w:rFonts w:ascii="Wingdings" w:hAnsi="Wingdings" w:hint="default"/>
+      </w:rPr>
+    </w:lvl>
+    <w:lvl w:ilvl="3" w:tplc="10000001" w:tentative="1">
+      <w:start w:val="1"/>
+      <w:numFmt w:val="bullet"/>
+      <w:lvlText w:val=""/>
+      <w:lvlJc w:val="left"/>
+      <w:pPr>
+        <w:ind w:left="2880" w:hanging="360"/>
+      </w:pPr>
+      <w:rPr>
+        <w:rFonts w:ascii="Symbol" w:hAnsi="Symbol" w:hint="default"/>
+      </w:rPr>
+    </w:lvl>
+    <w:lvl w:ilvl="4" w:tplc="10000003" w:tentative="1">
+      <w:start w:val="1"/>
+      <w:numFmt w:val="bullet"/>
+      <w:lvlText w:val="o"/>
+      <w:lvlJc w:val="left"/>
+      <w:pPr>
+        <w:ind w:left="3600" w:hanging="360"/>
+      </w:pPr>
+      <w:rPr>
+        <w:rFonts w:ascii="Courier New" w:hAnsi="Courier New" w:cs="Courier New" w:hint="default"/>
+      </w:rPr>
+    </w:lvl>
+    <w:lvl w:ilvl="5" w:tplc="10000005" w:tentative="1">
+      <w:start w:val="1"/>
+      <w:numFmt w:val="bullet"/>
+      <w:lvlText w:val=""/>
+      <w:lvlJc w:val="left"/>
+      <w:pPr>
+        <w:ind w:left="4320" w:hanging="360"/>
+      </w:pPr>
+      <w:rPr>
+        <w:rFonts w:ascii="Wingdings" w:hAnsi="Wingdings" w:hint="default"/>
+      </w:rPr>
+    </w:lvl>
+    <w:lvl w:ilvl="6" w:tplc="10000001" w:tentative="1">
+      <w:start w:val="1"/>
+      <w:numFmt w:val="bullet"/>
+      <w:lvlText w:val=""/>
+      <w:lvlJc w:val="left"/>
+      <w:pPr>
+        <w:ind w:left="5040" w:hanging="360"/>
+      </w:pPr>
+      <w:rPr>
+        <w:rFonts w:ascii="Symbol" w:hAnsi="Symbol" w:hint="default"/>
+      </w:rPr>
+    </w:lvl>
+    <w:lvl w:ilvl="7" w:tplc="10000003" w:tentative="1">
+      <w:start w:val="1"/>
+      <w:numFmt w:val="bullet"/>
+      <w:lvlText w:val="o"/>
+      <w:lvlJc w:val="left"/>
+      <w:pPr>
+        <w:ind w:left="5760" w:hanging="360"/>
+      </w:pPr>
+      <w:rPr>
+        <w:rFonts w:ascii="Courier New" w:hAnsi="Courier New" w:cs="Courier New" w:hint="default"/>
+      </w:rPr>
+    </w:lvl>
+    <w:lvl w:ilvl="8" w:tplc="10000005" w:tentative="1">
+      <w:start w:val="1"/>
+      <w:numFmt w:val="bullet"/>
+      <w:lvlText w:val=""/>
+      <w:lvlJc w:val="left"/>
+      <w:pPr>
+        <w:ind w:left="6480" w:hanging="360"/>
+      </w:pPr>
+      <w:rPr>
+        <w:rFonts w:ascii="Wingdings" w:hAnsi="Wingdings" w:hint="default"/>
+      </w:rPr>
+    </w:lvl>
+  </w:abstractNum>
+  <w:abstractNum w:abstractNumId="8" w15:restartNumberingAfterBreak="0">
+    <w:nsid w:val="7BC50A2A"/>
+    <w:multiLevelType w:val="hybridMultilevel"/>
+    <w:tmpl w:val="58FC1956"/>
+    <w:lvl w:ilvl="0" w:tplc="1000000F">
+      <w:start w:val="1"/>
+      <w:numFmt w:val="decimal"/>
+      <w:lvlText w:val="%1."/>
+      <w:lvlJc w:val="left"/>
+      <w:pPr>
+        <w:ind w:left="720" w:hanging="360"/>
+      </w:pPr>
+    </w:lvl>
+    <w:lvl w:ilvl="1" w:tplc="10000019" w:tentative="1">
+      <w:start w:val="1"/>
+      <w:numFmt w:val="lowerLetter"/>
+      <w:lvlText w:val="%2."/>
+      <w:lvlJc w:val="left"/>
+      <w:pPr>
+        <w:ind w:left="1440" w:hanging="360"/>
+      </w:pPr>
+    </w:lvl>
+    <w:lvl w:ilvl="2" w:tplc="1000001B" w:tentative="1">
+      <w:start w:val="1"/>
+      <w:numFmt w:val="lowerRoman"/>
+      <w:lvlText w:val="%3."/>
+      <w:lvlJc w:val="right"/>
+      <w:pPr>
+        <w:ind w:left="2160" w:hanging="180"/>
+      </w:pPr>
+    </w:lvl>
+    <w:lvl w:ilvl="3" w:tplc="1000000F" w:tentative="1">
+      <w:start w:val="1"/>
+      <w:numFmt w:val="decimal"/>
+      <w:lvlText w:val="%4."/>
+      <w:lvlJc w:val="left"/>
+      <w:pPr>
+        <w:ind w:left="2880" w:hanging="360"/>
+      </w:pPr>
+    </w:lvl>
+    <w:lvl w:ilvl="4" w:tplc="10000019" w:tentative="1">
+      <w:start w:val="1"/>
+      <w:numFmt w:val="lowerLetter"/>
+      <w:lvlText w:val="%5."/>
+      <w:lvlJc w:val="left"/>
+      <w:pPr>
+        <w:ind w:left="3600" w:hanging="360"/>
+      </w:pPr>
+    </w:lvl>
+    <w:lvl w:ilvl="5" w:tplc="1000001B" w:tentative="1">
+      <w:start w:val="1"/>
+      <w:numFmt w:val="lowerRoman"/>
+      <w:lvlText w:val="%6."/>
+      <w:lvlJc w:val="right"/>
+      <w:pPr>
+        <w:ind w:left="4320" w:hanging="180"/>
+      </w:pPr>
+    </w:lvl>
+    <w:lvl w:ilvl="6" w:tplc="1000000F" w:tentative="1">
+      <w:start w:val="1"/>
+      <w:numFmt w:val="decimal"/>
+      <w:lvlText w:val="%7."/>
+      <w:lvlJc w:val="left"/>
+      <w:pPr>
+        <w:ind w:left="5040" w:hanging="360"/>
+      </w:pPr>
+    </w:lvl>
+    <w:lvl w:ilvl="7" w:tplc="10000019" w:tentative="1">
+      <w:start w:val="1"/>
+      <w:numFmt w:val="lowerLetter"/>
+      <w:lvlText w:val="%8."/>
+      <w:lvlJc w:val="left"/>
+      <w:pPr>
+        <w:ind w:left="5760" w:hanging="360"/>
+      </w:pPr>
+    </w:lvl>
+    <w:lvl w:ilvl="8" w:tplc="1000001B" w:tentative="1">
+      <w:start w:val="1"/>
+      <w:numFmt w:val="lowerRoman"/>
+      <w:lvlText w:val="%9."/>
+      <w:lvlJc w:val="right"/>
+      <w:pPr>
+        <w:ind w:left="6480" w:hanging="180"/>
+      </w:pPr>
+    </w:lvl>
+  </w:abstractNum>
+  <w:abstractNum w:abstractNumId="9" w15:restartNumberingAfterBreak="0">
     <w:nsid w:val="7CE530A1"/>
     <w:multiLevelType w:val="hybridMultilevel"/>
     <w:tmpl w:val="822EA38C"/>
@@ -3955,13 +5664,34 @@
     </w:lvl>
   </w:abstractNum>
   <w:num w:numId="1" w16cid:durableId="1695157960">
+    <w:abstractNumId w:val="4"/>
+  </w:num>
+  <w:num w:numId="2" w16cid:durableId="2036034141">
+    <w:abstractNumId w:val="9"/>
+  </w:num>
+  <w:num w:numId="3" w16cid:durableId="285309397">
+    <w:abstractNumId w:val="2"/>
+  </w:num>
+  <w:num w:numId="4" w16cid:durableId="2141536225">
+    <w:abstractNumId w:val="5"/>
+  </w:num>
+  <w:num w:numId="5" w16cid:durableId="681320415">
+    <w:abstractNumId w:val="6"/>
+  </w:num>
+  <w:num w:numId="6" w16cid:durableId="1100878555">
     <w:abstractNumId w:val="1"/>
   </w:num>
-  <w:num w:numId="2" w16cid:durableId="2036034141">
-    <w:abstractNumId w:val="2"/>
+  <w:num w:numId="7" w16cid:durableId="326396631">
+    <w:abstractNumId w:val="0"/>
   </w:num>
-  <w:num w:numId="3" w16cid:durableId="285309397">
-    <w:abstractNumId w:val="0"/>
+  <w:num w:numId="8" w16cid:durableId="671493489">
+    <w:abstractNumId w:val="8"/>
+  </w:num>
+  <w:num w:numId="9" w16cid:durableId="1235582426">
+    <w:abstractNumId w:val="7"/>
+  </w:num>
+  <w:num w:numId="10" w16cid:durableId="849104909">
+    <w:abstractNumId w:val="3"/>
   </w:num>
 </w:numbering>
 </file>
@@ -4564,6 +6294,48 @@
       <w:color w:val="1F3763" w:themeColor="accent1" w:themeShade="7F"/>
     </w:rPr>
   </w:style>
+  <w:style w:type="paragraph" w:styleId="Intestazione">
+    <w:name w:val="header"/>
+    <w:basedOn w:val="Normale"/>
+    <w:link w:val="IntestazioneCarattere"/>
+    <w:uiPriority w:val="99"/>
+    <w:unhideWhenUsed/>
+    <w:rsid w:val="002630AC"/>
+    <w:pPr>
+      <w:tabs>
+        <w:tab w:val="center" w:pos="4819"/>
+        <w:tab w:val="right" w:pos="9638"/>
+      </w:tabs>
+    </w:pPr>
+  </w:style>
+  <w:style w:type="character" w:customStyle="1" w:styleId="IntestazioneCarattere">
+    <w:name w:val="Intestazione Carattere"/>
+    <w:basedOn w:val="Carpredefinitoparagrafo"/>
+    <w:link w:val="Intestazione"/>
+    <w:uiPriority w:val="99"/>
+    <w:rsid w:val="002630AC"/>
+  </w:style>
+  <w:style w:type="paragraph" w:styleId="Pidipagina">
+    <w:name w:val="footer"/>
+    <w:basedOn w:val="Normale"/>
+    <w:link w:val="PidipaginaCarattere"/>
+    <w:uiPriority w:val="99"/>
+    <w:unhideWhenUsed/>
+    <w:rsid w:val="002630AC"/>
+    <w:pPr>
+      <w:tabs>
+        <w:tab w:val="center" w:pos="4819"/>
+        <w:tab w:val="right" w:pos="9638"/>
+      </w:tabs>
+    </w:pPr>
+  </w:style>
+  <w:style w:type="character" w:customStyle="1" w:styleId="PidipaginaCarattere">
+    <w:name w:val="Piè di pagina Carattere"/>
+    <w:basedOn w:val="Carpredefinitoparagrafo"/>
+    <w:link w:val="Pidipagina"/>
+    <w:uiPriority w:val="99"/>
+    <w:rsid w:val="002630AC"/>
+  </w:style>
 </w:styles>
 </file>
 

</xml_diff>